<commit_message>
AJUSTES DE CONTRATOS PARA AGREGAR CAMPOS
</commit_message>
<xml_diff>
--- a/templates/plantilla_adquisicion.docx
+++ b/templates/plantilla_adquisicion.docx
@@ -6,8 +6,6 @@
       <w:pPr>
         <w:pStyle w:val="Header"/>
         <w:tabs>
-          <w:tab w:val="clear" w:pos="4419"/>
-          <w:tab w:val="clear" w:pos="8838"/>
           <w:tab w:val="center" w:pos="426"/>
         </w:tabs>
         <w:ind w:right="142"/>
@@ -15,8 +13,9 @@
         <w:mirrorIndents/>
         <w:jc w:val="both"/>
         <w:rPr>
-          <w:rFonts w:ascii="Arial" w:eastAsia="Cambria" w:hAnsi="Arial" w:cs="Arial"/>
-          <w:b/>
+          <w:rFonts w:ascii="Arial" w:hAnsi="Arial" w:cs="Arial"/>
+          <w:b/>
+          <w:shd w:val="clear" w:color="auto" w:fill="BDD6EE" w:themeFill="accent1" w:themeFillTint="66"/>
         </w:rPr>
       </w:pPr>
       <w:r>
@@ -181,7 +180,7 @@
           <w:b/>
           <w:shd w:val="clear" w:color="auto" w:fill="BDD6EE" w:themeFill="accent1" w:themeFillTint="66"/>
         </w:rPr>
-        <w:t>(</w:t>
+        <w:t>{</w:t>
       </w:r>
       <w:r>
         <w:rPr>
@@ -189,12 +188,56 @@
           <w:b/>
           <w:shd w:val="clear" w:color="auto" w:fill="BDD6EE" w:themeFill="accent1" w:themeFillTint="66"/>
         </w:rPr>
+        <w:t>NOMBRE_FUNCIONARIO_AREA</w:t>
+      </w:r>
+      <w:r>
+        <w:rPr>
+          <w:rFonts w:ascii="Arial" w:eastAsia="Arial" w:hAnsi="Arial" w:cs="Arial"/>
+          <w:b/>
+          <w:shd w:val="clear" w:color="auto" w:fill="BDD6EE" w:themeFill="accent1" w:themeFillTint="66"/>
+        </w:rPr>
+        <w:t>}</w:t>
+      </w:r>
+      <w:r>
+        <w:rPr>
+          <w:rFonts w:ascii="Arial" w:eastAsia="Arial" w:hAnsi="Arial" w:cs="Arial"/>
+          <w:b/>
+        </w:rPr>
+        <w:t>,</w:t>
+      </w:r>
+      <w:r>
+        <w:rPr>
+          <w:rFonts w:ascii="Arial" w:eastAsia="Arial" w:hAnsi="Arial" w:cs="Arial"/>
+          <w:b/>
+        </w:rPr>
         <w:t xml:space="preserve"> </w:t>
       </w:r>
       <w:r>
         <w:rPr>
           <w:rFonts w:ascii="Arial" w:eastAsia="Arial" w:hAnsi="Arial" w:cs="Arial"/>
           <w:b/>
+        </w:rPr>
+        <w:t xml:space="preserve"> </w:t>
+      </w:r>
+      <w:commentRangeEnd w:id="1"/>
+      <w:r>
+        <w:rPr>
+          <w:rStyle w:val="CommentReference"/>
+        </w:rPr>
+        <w:commentReference w:id="1"/>
+      </w:r>
+      <w:r>
+        <w:rPr>
+          <w:rFonts w:ascii="Arial" w:eastAsia="Arial" w:hAnsi="Arial" w:cs="Arial"/>
+          <w:b/>
+        </w:rPr>
+        <w:t xml:space="preserve">SECRETARIO DE </w:t>
+      </w:r>
+      <w:bookmarkStart w:id="2" w:name="_Hlk196484198"/>
+      <w:r>
+        <w:rPr>
+          <w:rFonts w:ascii="Arial" w:eastAsia="Arial" w:hAnsi="Arial" w:cs="Arial"/>
+          <w:b/>
           <w:shd w:val="clear" w:color="auto" w:fill="BDD6EE" w:themeFill="accent1" w:themeFillTint="66"/>
         </w:rPr>
         <w:t>{</w:t>
@@ -205,7 +248,7 @@
           <w:b/>
           <w:shd w:val="clear" w:color="auto" w:fill="BDD6EE" w:themeFill="accent1" w:themeFillTint="66"/>
         </w:rPr>
-        <w:t>TIPO_CONTRATO</w:t>
+        <w:t>CARGO_FUNCIONARIO_AREA</w:t>
       </w:r>
       <w:r>
         <w:rPr>
@@ -215,173 +258,125 @@
         </w:rPr>
         <w:t>}</w:t>
       </w:r>
-      <w:r>
-        <w:rPr>
-          <w:rFonts w:ascii="Arial" w:eastAsia="Arial" w:hAnsi="Arial" w:cs="Arial"/>
-          <w:b/>
+      <w:commentRangeStart w:id="3"/>
+      <w:commentRangeEnd w:id="3"/>
+      <w:r>
+        <w:rPr>
+          <w:rStyle w:val="CommentReference"/>
+        </w:rPr>
+        <w:commentReference w:id="3"/>
+      </w:r>
+      <w:bookmarkEnd w:id="2"/>
+      <w:r>
+        <w:rPr>
+          <w:rFonts w:ascii="Arial" w:eastAsia="Arial" w:hAnsi="Arial" w:cs="Arial"/>
+          <w:b/>
+        </w:rPr>
+        <w:t xml:space="preserve">, </w:t>
+      </w:r>
+      <w:r>
+        <w:rPr>
+          <w:rFonts w:ascii="Arial" w:eastAsia="Arial" w:hAnsi="Arial" w:cs="Arial"/>
+        </w:rPr>
+        <w:t xml:space="preserve">EN CALIDAD DE </w:t>
+      </w:r>
+      <w:r>
+        <w:rPr>
+          <w:rFonts w:ascii="Arial" w:eastAsia="Arial" w:hAnsi="Arial" w:cs="Arial"/>
+          <w:b/>
+        </w:rPr>
+        <w:t>ÁREA REQUIRENTE</w:t>
+      </w:r>
+      <w:r>
+        <w:rPr>
+          <w:rFonts w:ascii="Arial" w:eastAsia="Arial" w:hAnsi="Arial" w:cs="Arial"/>
+        </w:rPr>
+        <w:t>,</w:t>
+      </w:r>
+      <w:r>
+        <w:rPr>
+          <w:rFonts w:ascii="Arial" w:hAnsi="Arial" w:cs="Arial"/>
+        </w:rPr>
+        <w:t xml:space="preserve"> A QUIENES EN ESTE DOCUMENTO SE LES DENOMINARÁ COMO</w:t>
+      </w:r>
+      <w:r>
+        <w:rPr>
+          <w:rFonts w:ascii="Arial" w:hAnsi="Arial" w:cs="Arial"/>
+          <w:b/>
+          <w:bCs/>
+        </w:rPr>
+        <w:t xml:space="preserve"> “EL MUNICIPIO”</w:t>
+      </w:r>
+      <w:r>
+        <w:rPr>
+          <w:rFonts w:ascii="Arial" w:eastAsia="Arial" w:hAnsi="Arial" w:cs="Arial"/>
+        </w:rPr>
+        <w:t xml:space="preserve"> Y, POR </w:t>
+      </w:r>
+      <w:r>
+        <w:rPr>
+          <w:rFonts w:ascii="Arial" w:eastAsia="Arial" w:hAnsi="Arial" w:cs="Arial"/>
+        </w:rPr>
+        <w:t xml:space="preserve">LA </w:t>
+      </w:r>
+      <w:r>
+        <w:rPr>
+          <w:rFonts w:ascii="Arial" w:eastAsia="Arial" w:hAnsi="Arial" w:cs="Arial"/>
+        </w:rPr>
+        <w:t xml:space="preserve">OTRA PARTE, LA </w:t>
+      </w:r>
+      <w:r>
+        <w:rPr>
+          <w:rFonts w:ascii="Arial" w:hAnsi="Arial" w:cs="Arial"/>
+        </w:rPr>
+        <w:t xml:space="preserve">PERSONA </w:t>
+      </w:r>
+      <w:r>
+        <w:rPr>
+          <w:rFonts w:ascii="Arial" w:hAnsi="Arial" w:cs="Arial"/>
           <w:shd w:val="clear" w:color="auto" w:fill="BDD6EE" w:themeFill="accent1" w:themeFillTint="66"/>
         </w:rPr>
-        <w:t>)</w:t>
-      </w:r>
-      <w:r>
-        <w:rPr>
-          <w:rFonts w:ascii="Arial" w:eastAsia="Arial" w:hAnsi="Arial" w:cs="Arial"/>
-          <w:b/>
-        </w:rPr>
-        <w:t>,</w:t>
-      </w:r>
-      <w:r>
-        <w:rPr>
-          <w:rFonts w:ascii="Arial" w:eastAsia="Arial" w:hAnsi="Arial" w:cs="Arial"/>
-          <w:b/>
+        <w:t>FÍSICA</w:t>
+      </w:r>
+      <w:r>
+        <w:rPr>
+          <w:rFonts w:ascii="Arial" w:hAnsi="Arial" w:cs="Arial"/>
+          <w:shd w:val="clear" w:color="auto" w:fill="BDD6EE" w:themeFill="accent1" w:themeFillTint="66"/>
+        </w:rPr>
+        <w:t>/MORAL</w:t>
+      </w:r>
+      <w:r>
+        <w:rPr>
+          <w:rFonts w:ascii="Arial" w:hAnsi="Arial" w:cs="Arial"/>
         </w:rPr>
         <w:t xml:space="preserve"> </w:t>
       </w:r>
-      <w:r>
-        <w:rPr>
-          <w:rFonts w:ascii="Arial" w:eastAsia="Arial" w:hAnsi="Arial" w:cs="Arial"/>
-          <w:b/>
-        </w:rPr>
-        <w:t xml:space="preserve"> </w:t>
-      </w:r>
-      <w:commentRangeEnd w:id="1"/>
-      <w:r>
-        <w:rPr>
-          <w:rStyle w:val="CommentReference"/>
-        </w:rPr>
-        <w:commentReference w:id="1"/>
-      </w:r>
-      <w:r>
-        <w:rPr>
-          <w:rFonts w:ascii="Arial" w:eastAsia="Arial" w:hAnsi="Arial" w:cs="Arial"/>
-          <w:b/>
-        </w:rPr>
-        <w:t xml:space="preserve">SECRETARIO DE </w:t>
-      </w:r>
-      <w:commentRangeStart w:id="2"/>
-      <w:r>
-        <w:rPr>
-          <w:rFonts w:ascii="Arial" w:eastAsia="Arial" w:hAnsi="Arial" w:cs="Arial"/>
+      <w:bookmarkStart w:id="4" w:name="_Hlk196484261"/>
+      <w:r>
+        <w:rPr>
+          <w:rFonts w:ascii="Arial" w:hAnsi="Arial" w:cs="Arial"/>
           <w:b/>
           <w:shd w:val="clear" w:color="auto" w:fill="BDD6EE" w:themeFill="accent1" w:themeFillTint="66"/>
         </w:rPr>
-        <w:t>________________________</w:t>
-      </w:r>
-      <w:commentRangeEnd w:id="2"/>
-      <w:r>
-        <w:rPr>
-          <w:rStyle w:val="CommentReference"/>
-        </w:rPr>
-        <w:commentReference w:id="2"/>
-      </w:r>
-      <w:r>
-        <w:rPr>
-          <w:rFonts w:ascii="Arial" w:eastAsia="Arial" w:hAnsi="Arial" w:cs="Arial"/>
-          <w:b/>
-        </w:rPr>
-        <w:t xml:space="preserve">, </w:t>
-      </w:r>
-      <w:r>
-        <w:rPr>
-          <w:rFonts w:ascii="Arial" w:eastAsia="Arial" w:hAnsi="Arial" w:cs="Arial"/>
-        </w:rPr>
-        <w:t xml:space="preserve">EN CALIDAD DE </w:t>
-      </w:r>
-      <w:r>
-        <w:rPr>
-          <w:rFonts w:ascii="Arial" w:eastAsia="Arial" w:hAnsi="Arial" w:cs="Arial"/>
-          <w:b/>
-        </w:rPr>
-        <w:t>ÁREA REQUIRENTE</w:t>
-      </w:r>
-      <w:r>
-        <w:rPr>
-          <w:rFonts w:ascii="Arial" w:eastAsia="Arial" w:hAnsi="Arial" w:cs="Arial"/>
-        </w:rPr>
-        <w:t>,</w:t>
-      </w:r>
-      <w:r>
-        <w:rPr>
-          <w:rFonts w:ascii="Arial" w:hAnsi="Arial" w:cs="Arial"/>
-        </w:rPr>
-        <w:t xml:space="preserve"> A QUIENES EN ESTE DOCUMENTO SE LES DENOMINARÁ COMO</w:t>
-      </w:r>
-      <w:r>
-        <w:rPr>
-          <w:rFonts w:ascii="Arial" w:hAnsi="Arial" w:cs="Arial"/>
-          <w:b/>
-          <w:bCs/>
-        </w:rPr>
-        <w:t xml:space="preserve"> “EL MUNICIPIO”</w:t>
-      </w:r>
-      <w:r>
-        <w:rPr>
-          <w:rFonts w:ascii="Arial" w:eastAsia="Arial" w:hAnsi="Arial" w:cs="Arial"/>
-        </w:rPr>
-        <w:t xml:space="preserve"> Y, POR </w:t>
-      </w:r>
-      <w:r>
-        <w:rPr>
-          <w:rFonts w:ascii="Arial" w:eastAsia="Arial" w:hAnsi="Arial" w:cs="Arial"/>
-        </w:rPr>
-        <w:t xml:space="preserve">LA </w:t>
-      </w:r>
-      <w:r>
-        <w:rPr>
-          <w:rFonts w:ascii="Arial" w:eastAsia="Arial" w:hAnsi="Arial" w:cs="Arial"/>
-        </w:rPr>
-        <w:t xml:space="preserve">OTRA PARTE, LA </w:t>
-      </w:r>
-      <w:r>
-        <w:rPr>
-          <w:rFonts w:ascii="Arial" w:hAnsi="Arial" w:cs="Arial"/>
-        </w:rPr>
-        <w:t xml:space="preserve">PERSONA </w:t>
-      </w:r>
-      <w:r>
-        <w:rPr>
-          <w:rFonts w:ascii="Arial" w:hAnsi="Arial" w:cs="Arial"/>
+        <w:t>{</w:t>
+      </w:r>
+      <w:r>
+        <w:rPr>
+          <w:rFonts w:ascii="Arial" w:hAnsi="Arial" w:cs="Arial"/>
+          <w:b/>
           <w:shd w:val="clear" w:color="auto" w:fill="BDD6EE" w:themeFill="accent1" w:themeFillTint="66"/>
         </w:rPr>
-        <w:t>FÍSICA</w:t>
-      </w:r>
-      <w:r>
-        <w:rPr>
-          <w:rFonts w:ascii="Arial" w:hAnsi="Arial" w:cs="Arial"/>
+        <w:t>RAZON_SOCIAL_PROVEEDOR</w:t>
+      </w:r>
+      <w:r>
+        <w:rPr>
+          <w:rFonts w:ascii="Arial" w:hAnsi="Arial" w:cs="Arial"/>
+          <w:b/>
           <w:shd w:val="clear" w:color="auto" w:fill="BDD6EE" w:themeFill="accent1" w:themeFillTint="66"/>
         </w:rPr>
-        <w:t>/MORAL</w:t>
-      </w:r>
-      <w:r>
-        <w:rPr>
-          <w:rFonts w:ascii="Arial" w:hAnsi="Arial" w:cs="Arial"/>
-        </w:rPr>
-        <w:t xml:space="preserve"> </w:t>
-      </w:r>
-      <w:commentRangeStart w:id="3"/>
-      <w:r>
-        <w:rPr>
-          <w:rFonts w:ascii="Arial" w:hAnsi="Arial" w:cs="Arial"/>
-          <w:b/>
-          <w:shd w:val="clear" w:color="auto" w:fill="BDD6EE" w:themeFill="accent1" w:themeFillTint="66"/>
-        </w:rPr>
-        <w:t>(_________________________________</w:t>
-      </w:r>
-      <w:commentRangeEnd w:id="3"/>
-      <w:r>
-        <w:rPr>
-          <w:rStyle w:val="CommentReference"/>
-        </w:rPr>
-        <w:commentReference w:id="3"/>
-      </w:r>
-      <w:r>
-        <w:rPr>
-          <w:rFonts w:ascii="Arial" w:hAnsi="Arial" w:cs="Arial"/>
-          <w:b/>
-          <w:shd w:val="clear" w:color="auto" w:fill="BDD6EE" w:themeFill="accent1" w:themeFillTint="66"/>
-        </w:rPr>
-        <w:t>_)</w:t>
-      </w:r>
+        <w:t>}</w:t>
+      </w:r>
+      <w:bookmarkEnd w:id="4"/>
       <w:r>
         <w:rPr>
           <w:rFonts w:ascii="Arial" w:hAnsi="Arial" w:cs="Arial"/>
@@ -572,7 +567,7 @@
         </w:rPr>
         <w:t xml:space="preserve"> </w:t>
       </w:r>
-      <w:commentRangeStart w:id="4"/>
+      <w:commentRangeStart w:id="5"/>
       <w:r>
         <w:rPr>
           <w:rFonts w:ascii="Arial" w:hAnsi="Arial" w:cs="Arial"/>
@@ -587,12 +582,12 @@
         </w:rPr>
         <w:t>/2025</w:t>
       </w:r>
-      <w:commentRangeEnd w:id="4"/>
+      <w:commentRangeEnd w:id="5"/>
       <w:r>
         <w:rPr>
           <w:rStyle w:val="CommentReference"/>
         </w:rPr>
-        <w:commentReference w:id="4"/>
+        <w:commentReference w:id="5"/>
       </w:r>
       <w:r>
         <w:rPr>
@@ -600,7 +595,7 @@
         </w:rPr>
         <w:t xml:space="preserve">, de </w:t>
       </w:r>
-      <w:commentRangeStart w:id="5"/>
+      <w:commentRangeStart w:id="6"/>
       <w:r>
         <w:rPr>
           <w:rFonts w:ascii="Arial" w:hAnsi="Arial" w:cs="Arial"/>
@@ -608,12 +603,12 @@
         </w:rPr>
         <w:t>fecha 07 (SIETE) de marzo de 2025</w:t>
       </w:r>
-      <w:commentRangeEnd w:id="5"/>
+      <w:commentRangeEnd w:id="6"/>
       <w:r>
         <w:rPr>
           <w:rStyle w:val="CommentReference"/>
         </w:rPr>
-        <w:commentReference w:id="5"/>
+        <w:commentReference w:id="6"/>
       </w:r>
       <w:r>
         <w:rPr>
@@ -666,75 +661,106 @@
         </w:rPr>
         <w:t xml:space="preserve"> al </w:t>
       </w:r>
-      <w:commentRangeStart w:id="6"/>
       <w:r>
         <w:rPr>
           <w:rFonts w:ascii="Arial" w:hAnsi="Arial" w:cs="Arial"/>
           <w:b/>
           <w:shd w:val="clear" w:color="auto" w:fill="BDD6EE" w:themeFill="accent1" w:themeFillTint="66"/>
         </w:rPr>
-        <w:t>LICENCIADO JOSÉ MIGUEL VALENCIA MOLINA</w:t>
-      </w:r>
-      <w:commentRangeEnd w:id="6"/>
+        <w:t>{</w:t>
+      </w:r>
+      <w:r>
+        <w:rPr>
+          <w:rFonts w:ascii="Arial" w:hAnsi="Arial" w:cs="Arial"/>
+          <w:b/>
+          <w:shd w:val="clear" w:color="auto" w:fill="BDD6EE" w:themeFill="accent1" w:themeFillTint="66"/>
+        </w:rPr>
+        <w:t>FUNCIONARIO_RECIBE_OFICIO</w:t>
+      </w:r>
+      <w:r>
+        <w:rPr>
+          <w:rFonts w:ascii="Arial" w:hAnsi="Arial" w:cs="Arial"/>
+          <w:b/>
+          <w:shd w:val="clear" w:color="auto" w:fill="BDD6EE" w:themeFill="accent1" w:themeFillTint="66"/>
+        </w:rPr>
+        <w:t>}</w:t>
+      </w:r>
+      <w:r>
+        <w:rPr>
+          <w:rFonts w:ascii="Arial" w:hAnsi="Arial" w:cs="Arial"/>
+          <w:b/>
+        </w:rPr>
+        <w:t>,</w:t>
+      </w:r>
+      <w:r>
+        <w:rPr>
+          <w:rFonts w:ascii="Arial" w:hAnsi="Arial" w:cs="Arial"/>
+        </w:rPr>
+        <w:t xml:space="preserve"> </w:t>
+      </w:r>
+      <w:proofErr w:type="gramStart"/>
+      <w:r>
+        <w:rPr>
+          <w:rFonts w:ascii="Arial" w:hAnsi="Arial" w:cs="Arial"/>
+        </w:rPr>
+        <w:t>Secretario</w:t>
+      </w:r>
+      <w:proofErr w:type="gramEnd"/>
+      <w:r>
+        <w:rPr>
+          <w:rFonts w:ascii="Arial" w:hAnsi="Arial" w:cs="Arial"/>
+        </w:rPr>
+        <w:t xml:space="preserve"> de Administración y signado </w:t>
+      </w:r>
+      <w:r>
+        <w:rPr>
+          <w:rFonts w:ascii="Arial" w:hAnsi="Arial" w:cs="Arial"/>
+        </w:rPr>
+        <w:t>por el</w:t>
+      </w:r>
+      <w:r>
+        <w:rPr>
+          <w:rFonts w:ascii="Arial" w:hAnsi="Arial" w:cs="Arial"/>
+        </w:rPr>
+        <w:t xml:space="preserve"> </w:t>
+      </w:r>
+      <w:commentRangeStart w:id="7"/>
+      <w:r>
+        <w:rPr>
+          <w:rFonts w:ascii="Arial" w:hAnsi="Arial" w:cs="Arial"/>
+          <w:b/>
+          <w:shd w:val="clear" w:color="auto" w:fill="BDD6EE" w:themeFill="accent1" w:themeFillTint="66"/>
+        </w:rPr>
+        <w:t>LICENCIADO ERNESTO MORA RICO</w:t>
+      </w:r>
+      <w:commentRangeEnd w:id="7"/>
       <w:r>
         <w:rPr>
           <w:rStyle w:val="CommentReference"/>
         </w:rPr>
-        <w:commentReference w:id="6"/>
-      </w:r>
-      <w:r>
-        <w:rPr>
-          <w:rFonts w:ascii="Arial" w:hAnsi="Arial" w:cs="Arial"/>
-          <w:b/>
-        </w:rPr>
-        <w:t>,</w:t>
-      </w:r>
-      <w:r>
-        <w:rPr>
-          <w:rFonts w:ascii="Arial" w:hAnsi="Arial" w:cs="Arial"/>
-        </w:rPr>
-        <w:t xml:space="preserve"> Secretario de Administración y signado </w:t>
-      </w:r>
-      <w:r>
-        <w:rPr>
-          <w:rFonts w:ascii="Arial" w:hAnsi="Arial" w:cs="Arial"/>
-        </w:rPr>
-        <w:t>por el</w:t>
-      </w:r>
-      <w:r>
-        <w:rPr>
-          <w:rFonts w:ascii="Arial" w:hAnsi="Arial" w:cs="Arial"/>
-        </w:rPr>
-        <w:t xml:space="preserve"> </w:t>
-      </w:r>
-      <w:commentRangeStart w:id="7"/>
-      <w:r>
-        <w:rPr>
-          <w:rFonts w:ascii="Arial" w:hAnsi="Arial" w:cs="Arial"/>
-          <w:b/>
+        <w:commentReference w:id="7"/>
+      </w:r>
+      <w:r>
+        <w:rPr>
+          <w:rFonts w:ascii="Arial" w:hAnsi="Arial" w:cs="Arial"/>
+        </w:rPr>
+        <w:t xml:space="preserve">, </w:t>
+      </w:r>
+      <w:proofErr w:type="gramStart"/>
+      <w:r>
+        <w:rPr>
+          <w:rFonts w:ascii="Arial" w:hAnsi="Arial" w:cs="Arial"/>
           <w:shd w:val="clear" w:color="auto" w:fill="BDD6EE" w:themeFill="accent1" w:themeFillTint="66"/>
         </w:rPr>
-        <w:t>LICENCIADO ERNESTO MORA RICO</w:t>
-      </w:r>
-      <w:commentRangeEnd w:id="7"/>
-      <w:r>
-        <w:rPr>
-          <w:rStyle w:val="CommentReference"/>
-        </w:rPr>
-        <w:commentReference w:id="7"/>
-      </w:r>
-      <w:r>
-        <w:rPr>
-          <w:rFonts w:ascii="Arial" w:hAnsi="Arial" w:cs="Arial"/>
-        </w:rPr>
-        <w:t xml:space="preserve">, </w:t>
-      </w:r>
+        <w:t>Secretario</w:t>
+      </w:r>
+      <w:proofErr w:type="gramEnd"/>
       <w:r>
         <w:rPr>
           <w:rFonts w:ascii="Arial" w:hAnsi="Arial" w:cs="Arial"/>
           <w:shd w:val="clear" w:color="auto" w:fill="BDD6EE" w:themeFill="accent1" w:themeFillTint="66"/>
         </w:rPr>
-        <w:t>Secretario de Servicios Público Municipale</w:t>
+        <w:t xml:space="preserve"> de Servicios Público Municipale</w:t>
       </w:r>
       <w:r>
         <w:rPr>
@@ -1218,7 +1244,6 @@
           <w:rFonts w:ascii="Arial" w:hAnsi="Arial" w:cs="Arial"/>
           <w:b/>
         </w:rPr>
-        <w:lastRenderedPageBreak/>
         <w:t>DECLARA “EL MUNICIPIO” POR CONDUCTO DE S</w:t>
       </w:r>
       <w:r>
@@ -1771,17 +1796,7 @@
           <w:color w:val="000000"/>
           <w:shd w:val="clear" w:color="auto" w:fill="FFFFFF"/>
         </w:rPr>
-        <w:t xml:space="preserve">está facultado para adquirir los bienes y proporcionar los servicios requeridos para el buen funcionamiento de la administración pública municipal de conformidad en el artículo 50 (CINCUENTA) y demás relativos de la Ley Orgánica Municipal del Estado de Querétaro, </w:t>
-      </w:r>
-      <w:r>
-        <w:rPr>
-          <w:rStyle w:val="normaltextrun"/>
-          <w:rFonts w:ascii="Arial" w:hAnsi="Arial" w:cs="Arial"/>
-          <w:color w:val="000000"/>
-          <w:shd w:val="clear" w:color="auto" w:fill="FFFFFF"/>
-        </w:rPr>
-        <w:lastRenderedPageBreak/>
-        <w:t>personalidad debidamente acreditada mediante nombramiento de fecha 0</w:t>
+        <w:t>está facultado para adquirir los bienes y proporcionar los servicios requeridos para el buen funcionamiento de la administración pública municipal de conformidad en el artículo 50 (CINCUENTA) y demás relativos de la Ley Orgánica Municipal del Estado de Querétaro, personalidad debidamente acreditada mediante nombramiento de fecha 0</w:t>
       </w:r>
       <w:r>
         <w:rPr>
@@ -1846,6 +1861,7 @@
           <w:color w:val="000000"/>
           <w:shd w:val="clear" w:color="auto" w:fill="FFFFFF"/>
         </w:rPr>
+        <w:lastRenderedPageBreak/>
         <w:t>LICENCIADO ROBERTO CARLOS CABRERA VALENCIA, PRESIDENTE MUNICIPAL.</w:t>
       </w:r>
     </w:p>
@@ -2318,7 +2334,15 @@
           <w:rFonts w:ascii="Arial" w:hAnsi="Arial" w:cs="Arial"/>
           <w:b/>
         </w:rPr>
-        <w:t>EL PROVEEDOR</w:t>
+        <w:t xml:space="preserve">EL </w:t>
+      </w:r>
+      <w:proofErr w:type="gramStart"/>
+      <w:r>
+        <w:rPr>
+          <w:rFonts w:ascii="Arial" w:hAnsi="Arial" w:cs="Arial"/>
+          <w:b/>
+        </w:rPr>
+        <w:t>PROVEEDOR</w:t>
       </w:r>
       <w:r>
         <w:rPr>
@@ -2332,7 +2356,15 @@
           <w:rFonts w:ascii="Arial" w:hAnsi="Arial" w:cs="Arial"/>
           <w:b/>
         </w:rPr>
-        <w:t>/ “LA PROVEEDORA”</w:t>
+        <w:t>/</w:t>
+      </w:r>
+      <w:proofErr w:type="gramEnd"/>
+      <w:r>
+        <w:rPr>
+          <w:rFonts w:ascii="Arial" w:hAnsi="Arial" w:cs="Arial"/>
+          <w:b/>
+        </w:rPr>
+        <w:t xml:space="preserve"> “LA PROVEEDORA”</w:t>
       </w:r>
       <w:r>
         <w:rPr>
@@ -2543,7 +2575,6 @@
         <w:rPr>
           <w:rFonts w:ascii="Arial" w:hAnsi="Arial" w:cs="Arial"/>
         </w:rPr>
-        <w:lastRenderedPageBreak/>
         <w:t>Que se identifica con</w:t>
       </w:r>
       <w:r>
@@ -3075,14 +3106,7 @@
         <w:rPr>
           <w:rFonts w:ascii="Arial" w:hAnsi="Arial" w:cs="Arial"/>
         </w:rPr>
-        <w:t xml:space="preserve">Asimismo, que no son parte en un juicio del orden civil, mercantil, laboral u otro en contra de la Administración Pública Municipal y que no se encuentra en algún otro supuesto o situación que pudiera generar conflicto de intereses con la celebración </w:t>
-      </w:r>
-      <w:r>
-        <w:rPr>
-          <w:rFonts w:ascii="Arial" w:hAnsi="Arial" w:cs="Arial"/>
-        </w:rPr>
-        <w:lastRenderedPageBreak/>
-        <w:t>del presente contrato, así como de los responsables directos que designe en el presente contrato.</w:t>
+        <w:t>Asimismo, que no son parte en un juicio del orden civil, mercantil, laboral u otro en contra de la Administración Pública Municipal y que no se encuentra en algún otro supuesto o situación que pudiera generar conflicto de intereses con la celebración del presente contrato, así como de los responsables directos que designe en el presente contrato.</w:t>
       </w:r>
     </w:p>
     <w:p>
@@ -3514,7 +3538,25 @@
           <w:b/>
           <w:shd w:val="clear" w:color="auto" w:fill="BDD6EE" w:themeFill="accent1" w:themeFillTint="66"/>
         </w:rPr>
-        <w:t>Eduardo Adolfo Manautou Ayala</w:t>
+        <w:t xml:space="preserve">Eduardo Adolfo </w:t>
+      </w:r>
+      <w:proofErr w:type="spellStart"/>
+      <w:r>
+        <w:rPr>
+          <w:rFonts w:ascii="Arial" w:eastAsia="Arial" w:hAnsi="Arial" w:cs="Arial"/>
+          <w:b/>
+          <w:shd w:val="clear" w:color="auto" w:fill="BDD6EE" w:themeFill="accent1" w:themeFillTint="66"/>
+        </w:rPr>
+        <w:t>Manautou</w:t>
+      </w:r>
+      <w:proofErr w:type="spellEnd"/>
+      <w:r>
+        <w:rPr>
+          <w:rFonts w:ascii="Arial" w:eastAsia="Arial" w:hAnsi="Arial" w:cs="Arial"/>
+          <w:b/>
+          <w:shd w:val="clear" w:color="auto" w:fill="BDD6EE" w:themeFill="accent1" w:themeFillTint="66"/>
+        </w:rPr>
+        <w:t xml:space="preserve"> Ayala</w:t>
       </w:r>
       <w:commentRangeEnd w:id="34"/>
       <w:r>
@@ -3741,7 +3783,6 @@
           <w:rFonts w:ascii="Arial" w:eastAsia="Arial" w:hAnsi="Arial" w:cs="Arial"/>
           <w:color w:val="000000"/>
         </w:rPr>
-        <w:lastRenderedPageBreak/>
         <w:t xml:space="preserve">Tiene las capacidades suficientes para proporcionar los bienes y servicios objeto de este contrato en forma eficaz, conforme a los plazos de forma expedita y que son objeto de este contrato, conforme a las especificaciones y los plazos requeridos por </w:t>
       </w:r>
       <w:r>
@@ -3804,6 +3845,7 @@
           <w:rFonts w:ascii="Arial" w:eastAsia="Arial" w:hAnsi="Arial" w:cs="Arial"/>
           <w:color w:val="000000"/>
         </w:rPr>
+        <w:lastRenderedPageBreak/>
         <w:t xml:space="preserve">Tiene la capacidad jurídica para contratar y obligarse en los términos del presente contrato y reunir las condiciones técnicas, económicas y humanas para obligarse a la ejecución del presente, de forma eficaz y expedita, conforme a los plazos y términos señalados por </w:t>
       </w:r>
       <w:r>
@@ -4102,102 +4144,109 @@
         <w:rPr>
           <w:rFonts w:ascii="Arial" w:hAnsi="Arial" w:cs="Arial"/>
         </w:rPr>
+        <w:t xml:space="preserve">En razón de que </w:t>
+      </w:r>
+      <w:r>
+        <w:rPr>
+          <w:rFonts w:ascii="Arial" w:hAnsi="Arial" w:cs="Arial"/>
+          <w:b/>
+        </w:rPr>
+        <w:t>“EL MUNICIPIO”</w:t>
+      </w:r>
+      <w:r>
+        <w:rPr>
+          <w:rFonts w:ascii="Arial" w:hAnsi="Arial" w:cs="Arial"/>
+        </w:rPr>
+        <w:t xml:space="preserve"> requiere la </w:t>
+      </w:r>
+      <w:commentRangeStart w:id="39"/>
+      <w:r>
+        <w:rPr>
+          <w:rFonts w:ascii="Arial" w:hAnsi="Arial" w:cs="Arial"/>
+          <w:shd w:val="clear" w:color="auto" w:fill="BDD6EE" w:themeFill="accent1" w:themeFillTint="66"/>
+        </w:rPr>
+        <w:t>“</w:t>
+      </w:r>
+      <w:r>
+        <w:rPr>
+          <w:rFonts w:ascii="Arial" w:hAnsi="Arial" w:cs="Arial"/>
+          <w:b/>
+          <w:shd w:val="clear" w:color="auto" w:fill="BDD6EE" w:themeFill="accent1" w:themeFillTint="66"/>
+        </w:rPr>
+        <w:t xml:space="preserve">ADQUISICIÓN DE CEMENTOS Y PRODUCTOS DE CONCRETO CERCANO A 50 TONELADAS PARA REHABILITACIÓN DE BANQUETAS, ANDADORES, PISOS, REHABILITACIÓN DE APLANADOS, </w:t>
+      </w:r>
+      <w:r>
+        <w:rPr>
+          <w:rFonts w:ascii="Arial" w:hAnsi="Arial" w:cs="Arial"/>
+          <w:b/>
+          <w:shd w:val="clear" w:color="auto" w:fill="BDD6EE" w:themeFill="accent1" w:themeFillTint="66"/>
+        </w:rPr>
+        <w:t>MUROS, COLADO DE REJILLAS, RENIV</w:t>
+      </w:r>
+      <w:r>
+        <w:rPr>
+          <w:rFonts w:ascii="Arial" w:hAnsi="Arial" w:cs="Arial"/>
+          <w:b/>
+          <w:shd w:val="clear" w:color="auto" w:fill="BDD6EE" w:themeFill="accent1" w:themeFillTint="66"/>
+        </w:rPr>
+        <w:t>ELACIÓN DE POZOS DE ALCANTARILLADO PLUVIAL REHABILITACIÓN DE JUEGOS</w:t>
+      </w:r>
+      <w:r>
+        <w:rPr>
+          <w:rFonts w:ascii="Arial" w:hAnsi="Arial" w:cs="Arial"/>
+          <w:b/>
+          <w:shd w:val="clear" w:color="auto" w:fill="BDD6EE" w:themeFill="accent1" w:themeFillTint="66"/>
+        </w:rPr>
+        <w:t xml:space="preserve"> Y CUALQUIER OTRO TIPO DE SERVICIOS TENDIENTES A LA INTEGRACIÓN Y MEJORAMIENTO URBANO DEL MUNICIPIO</w:t>
+      </w:r>
+      <w:commentRangeEnd w:id="39"/>
+      <w:r>
+        <w:rPr>
+          <w:rStyle w:val="CommentReference"/>
+        </w:rPr>
+        <w:commentReference w:id="39"/>
+      </w:r>
+      <w:r>
+        <w:rPr>
+          <w:rFonts w:ascii="Arial" w:hAnsi="Arial" w:cs="Arial"/>
+          <w:b/>
+        </w:rPr>
+        <w:t>”</w:t>
+      </w:r>
+      <w:r>
+        <w:rPr>
+          <w:rFonts w:ascii="Arial" w:eastAsia="Arial Narrow" w:hAnsi="Arial" w:cs="Arial"/>
+          <w:b/>
+        </w:rPr>
+        <w:t xml:space="preserve"> </w:t>
+      </w:r>
+      <w:r>
+        <w:rPr>
+          <w:rFonts w:ascii="Arial" w:hAnsi="Arial" w:cs="Arial"/>
+        </w:rPr>
+        <w:t xml:space="preserve">y toda vez que </w:t>
+      </w:r>
+      <w:r>
+        <w:rPr>
+          <w:rFonts w:ascii="Arial" w:hAnsi="Arial" w:cs="Arial"/>
+          <w:b/>
+        </w:rPr>
+        <w:t xml:space="preserve">“EL PROVEEDOR”/ “LA PROVEEDORA” </w:t>
+      </w:r>
+      <w:r>
+        <w:rPr>
+          <w:rFonts w:ascii="Arial" w:eastAsia="Arial" w:hAnsi="Arial" w:cs="Arial"/>
+          <w:color w:val="000000"/>
+        </w:rPr>
+        <w:t xml:space="preserve">ha manifestado tener la capacidad, así como la solvencia técnica y humana suficiente </w:t>
+      </w:r>
+      <w:r>
+        <w:rPr>
+          <w:rFonts w:ascii="Arial" w:eastAsia="Arial" w:hAnsi="Arial" w:cs="Arial"/>
+          <w:color w:val="000000"/>
+        </w:rPr>
         <w:lastRenderedPageBreak/>
-        <w:t xml:space="preserve">En razón de que </w:t>
-      </w:r>
-      <w:r>
-        <w:rPr>
-          <w:rFonts w:ascii="Arial" w:hAnsi="Arial" w:cs="Arial"/>
-          <w:b/>
-        </w:rPr>
-        <w:t>“EL MUNICIPIO”</w:t>
-      </w:r>
-      <w:r>
-        <w:rPr>
-          <w:rFonts w:ascii="Arial" w:hAnsi="Arial" w:cs="Arial"/>
-        </w:rPr>
-        <w:t xml:space="preserve"> requiere la </w:t>
-      </w:r>
-      <w:commentRangeStart w:id="39"/>
-      <w:r>
-        <w:rPr>
-          <w:rFonts w:ascii="Arial" w:hAnsi="Arial" w:cs="Arial"/>
-          <w:shd w:val="clear" w:color="auto" w:fill="BDD6EE" w:themeFill="accent1" w:themeFillTint="66"/>
-        </w:rPr>
-        <w:t>“</w:t>
-      </w:r>
-      <w:r>
-        <w:rPr>
-          <w:rFonts w:ascii="Arial" w:hAnsi="Arial" w:cs="Arial"/>
-          <w:b/>
-          <w:shd w:val="clear" w:color="auto" w:fill="BDD6EE" w:themeFill="accent1" w:themeFillTint="66"/>
-        </w:rPr>
-        <w:t xml:space="preserve">ADQUISICIÓN DE CEMENTOS Y PRODUCTOS DE CONCRETO CERCANO A 50 TONELADAS PARA REHABILITACIÓN DE BANQUETAS, ANDADORES, PISOS, REHABILITACIÓN DE APLANADOS, </w:t>
-      </w:r>
-      <w:r>
-        <w:rPr>
-          <w:rFonts w:ascii="Arial" w:hAnsi="Arial" w:cs="Arial"/>
-          <w:b/>
-          <w:shd w:val="clear" w:color="auto" w:fill="BDD6EE" w:themeFill="accent1" w:themeFillTint="66"/>
-        </w:rPr>
-        <w:t>MUROS, COLADO DE REJILLAS, RENIV</w:t>
-      </w:r>
-      <w:r>
-        <w:rPr>
-          <w:rFonts w:ascii="Arial" w:hAnsi="Arial" w:cs="Arial"/>
-          <w:b/>
-          <w:shd w:val="clear" w:color="auto" w:fill="BDD6EE" w:themeFill="accent1" w:themeFillTint="66"/>
-        </w:rPr>
-        <w:t>ELACIÓN DE POZOS DE ALCANTARILLADO PLUVIAL REHABILITACIÓN DE JUEGOS</w:t>
-      </w:r>
-      <w:r>
-        <w:rPr>
-          <w:rFonts w:ascii="Arial" w:hAnsi="Arial" w:cs="Arial"/>
-          <w:b/>
-          <w:shd w:val="clear" w:color="auto" w:fill="BDD6EE" w:themeFill="accent1" w:themeFillTint="66"/>
-        </w:rPr>
-        <w:t xml:space="preserve"> Y CUALQUIER OTRO TIPO DE SERVICIOS TENDIENTES A LA INTEGRACIÓN Y MEJORAMIENTO URBANO DEL MUNICIPIO</w:t>
-      </w:r>
-      <w:commentRangeEnd w:id="39"/>
-      <w:r>
-        <w:rPr>
-          <w:rStyle w:val="CommentReference"/>
-        </w:rPr>
-        <w:commentReference w:id="39"/>
-      </w:r>
-      <w:r>
-        <w:rPr>
-          <w:rFonts w:ascii="Arial" w:hAnsi="Arial" w:cs="Arial"/>
-          <w:b/>
-        </w:rPr>
-        <w:t>”</w:t>
-      </w:r>
-      <w:r>
-        <w:rPr>
-          <w:rFonts w:ascii="Arial" w:eastAsia="Arial Narrow" w:hAnsi="Arial" w:cs="Arial"/>
-          <w:b/>
-        </w:rPr>
-        <w:t xml:space="preserve"> </w:t>
-      </w:r>
-      <w:r>
-        <w:rPr>
-          <w:rFonts w:ascii="Arial" w:hAnsi="Arial" w:cs="Arial"/>
-        </w:rPr>
-        <w:t xml:space="preserve">y toda vez que </w:t>
-      </w:r>
-      <w:r>
-        <w:rPr>
-          <w:rFonts w:ascii="Arial" w:hAnsi="Arial" w:cs="Arial"/>
-          <w:b/>
-        </w:rPr>
-        <w:t xml:space="preserve">“EL PROVEEDOR”/ “LA PROVEEDORA” </w:t>
-      </w:r>
-      <w:r>
-        <w:rPr>
-          <w:rFonts w:ascii="Arial" w:eastAsia="Arial" w:hAnsi="Arial" w:cs="Arial"/>
-          <w:color w:val="000000"/>
-        </w:rPr>
-        <w:t xml:space="preserve">ha manifestado tener la capacidad, así como la solvencia técnica y humana suficiente para entrega de los bienes requeridos por </w:t>
+        <w:t xml:space="preserve">para entrega de los bienes requeridos por </w:t>
       </w:r>
       <w:r>
         <w:rPr>
@@ -4713,15 +4762,7 @@
           <w:rFonts w:ascii="Arial" w:eastAsia="Arial" w:hAnsi="Arial" w:cs="Arial"/>
           <w:shd w:val="clear" w:color="auto" w:fill="FFFFFF" w:themeFill="background1"/>
         </w:rPr>
-        <w:t xml:space="preserve">, </w:t>
-      </w:r>
-      <w:r>
-        <w:rPr>
-          <w:rFonts w:ascii="Arial" w:eastAsia="Arial" w:hAnsi="Arial" w:cs="Arial"/>
-          <w:shd w:val="clear" w:color="auto" w:fill="FFFFFF" w:themeFill="background1"/>
-        </w:rPr>
-        <w:lastRenderedPageBreak/>
-        <w:t xml:space="preserve">así como las cantidades suficientes para dar cumplimiento en tiempo y forma a los requerimientos de suministro realizados por </w:t>
+        <w:t xml:space="preserve">, así como las cantidades suficientes para dar cumplimiento en tiempo y forma a los requerimientos de suministro realizados por </w:t>
       </w:r>
       <w:r>
         <w:rPr>
@@ -4835,6 +4876,7 @@
         <w:rPr>
           <w:rFonts w:ascii="Arial" w:eastAsia="Arial" w:hAnsi="Arial" w:cs="Arial"/>
         </w:rPr>
+        <w:lastRenderedPageBreak/>
         <w:t>Asimismo</w:t>
       </w:r>
       <w:r>
@@ -5270,7 +5312,6 @@
           <w:rFonts w:ascii="Arial" w:eastAsia="Cambria" w:hAnsi="Arial" w:cs="Arial"/>
           <w:b/>
         </w:rPr>
-        <w:lastRenderedPageBreak/>
         <w:t>“LAS PARTES”</w:t>
       </w:r>
       <w:r>
@@ -5695,6 +5736,7 @@
         <w:rPr>
           <w:rFonts w:ascii="Arial" w:hAnsi="Arial" w:cs="Arial"/>
         </w:rPr>
+        <w:lastRenderedPageBreak/>
         <w:t xml:space="preserve">La vigencia referida es voluntaria para </w:t>
       </w:r>
       <w:r>
@@ -6423,7 +6465,14 @@
         <w:rPr>
           <w:rFonts w:ascii="Arial" w:eastAsia="Cambria" w:hAnsi="Arial" w:cs="Arial"/>
         </w:rPr>
-        <w:t>Se presentará en la Dirección asignada por el área requirente, la factura correspondiente, debidamente requisitada y sellada de recibido, acompañada de su respectiva evidencia fotográfica y soporte documental, evidenciando el cumplimiento tot</w:t>
+        <w:t xml:space="preserve">Se presentará en la Dirección asignada por el área requirente, la factura correspondiente, debidamente requisitada y sellada de recibido, acompañada de su respectiva evidencia fotográfica y soporte documental, evidenciando el </w:t>
+      </w:r>
+      <w:r>
+        <w:rPr>
+          <w:rFonts w:ascii="Arial" w:eastAsia="Cambria" w:hAnsi="Arial" w:cs="Arial"/>
+        </w:rPr>
+        <w:lastRenderedPageBreak/>
+        <w:t>cumplimiento tot</w:t>
       </w:r>
       <w:r>
         <w:rPr>
@@ -6808,7 +6857,6 @@
         <w:rPr>
           <w:rFonts w:ascii="Arial" w:eastAsia="Arial" w:hAnsi="Arial" w:cs="Arial"/>
         </w:rPr>
-        <w:lastRenderedPageBreak/>
         <w:t xml:space="preserve">En caso de que </w:t>
       </w:r>
       <w:r>
@@ -6940,7 +6988,21 @@
         <w:rPr>
           <w:rFonts w:ascii="Arial" w:hAnsi="Arial" w:cs="Arial"/>
         </w:rPr>
-        <w:t xml:space="preserve"> manifiestan que la contraprestación estipulada en el presente instrumento es fijo, no pudiendo variar durante la vigencia del mismo.</w:t>
+        <w:t xml:space="preserve"> manifiestan que la contraprestación estipulada en el presente instrumento es </w:t>
+      </w:r>
+      <w:proofErr w:type="gramStart"/>
+      <w:r>
+        <w:rPr>
+          <w:rFonts w:ascii="Arial" w:hAnsi="Arial" w:cs="Arial"/>
+        </w:rPr>
+        <w:t>fijo</w:t>
+      </w:r>
+      <w:proofErr w:type="gramEnd"/>
+      <w:r>
+        <w:rPr>
+          <w:rFonts w:ascii="Arial" w:hAnsi="Arial" w:cs="Arial"/>
+        </w:rPr>
+        <w:t>, no pudiendo variar durante la vigencia del mismo.</w:t>
       </w:r>
     </w:p>
     <w:p>
@@ -7214,13 +7276,30 @@
           <w:rFonts w:ascii="Arial" w:hAnsi="Arial" w:cs="Arial"/>
           <w:b/>
         </w:rPr>
-        <w:t xml:space="preserve"> / “LA PROVEEDORA”</w:t>
-      </w:r>
-      <w:r>
-        <w:rPr>
-          <w:rFonts w:ascii="Arial" w:eastAsia="Cambria" w:hAnsi="Arial" w:cs="Arial"/>
-        </w:rPr>
-        <w:t xml:space="preserve">acepta, para el caso de incumplimiento, que </w:t>
+        <w:t xml:space="preserve"> / “LA </w:t>
+      </w:r>
+      <w:proofErr w:type="spellStart"/>
+      <w:proofErr w:type="gramStart"/>
+      <w:r>
+        <w:rPr>
+          <w:rFonts w:ascii="Arial" w:hAnsi="Arial" w:cs="Arial"/>
+          <w:b/>
+        </w:rPr>
+        <w:t>PROVEEDORA”</w:t>
+      </w:r>
+      <w:r>
+        <w:rPr>
+          <w:rFonts w:ascii="Arial" w:eastAsia="Cambria" w:hAnsi="Arial" w:cs="Arial"/>
+        </w:rPr>
+        <w:t>acepta</w:t>
+      </w:r>
+      <w:proofErr w:type="spellEnd"/>
+      <w:proofErr w:type="gramEnd"/>
+      <w:r>
+        <w:rPr>
+          <w:rFonts w:ascii="Arial" w:eastAsia="Cambria" w:hAnsi="Arial" w:cs="Arial"/>
+        </w:rPr>
+        <w:t xml:space="preserve">, para el caso de incumplimiento, que </w:t>
       </w:r>
       <w:r>
         <w:rPr>
@@ -7360,14 +7439,7 @@
         <w:rPr>
           <w:rFonts w:ascii="Arial" w:eastAsia="Cambria" w:hAnsi="Arial" w:cs="Arial"/>
         </w:rPr>
-        <w:t xml:space="preserve"> o hasta el día en que este comunique, en su caso, la terminación </w:t>
-      </w:r>
-      <w:r>
-        <w:rPr>
-          <w:rFonts w:ascii="Arial" w:eastAsia="Cambria" w:hAnsi="Arial" w:cs="Arial"/>
-        </w:rPr>
-        <w:lastRenderedPageBreak/>
-        <w:t xml:space="preserve">anticipada del presente contrato, en la inteligencia de que esta garantía solo podrá cancelarse mediante autorización por escrito de </w:t>
+        <w:t xml:space="preserve"> o hasta el día en que este comunique, en su caso, la terminación anticipada del presente contrato, en la inteligencia de que esta garantía solo podrá cancelarse mediante autorización por escrito de </w:t>
       </w:r>
       <w:r>
         <w:rPr>
@@ -8185,7 +8257,14 @@
         <w:rPr>
           <w:rFonts w:ascii="Arial" w:eastAsia="Cambria" w:hAnsi="Arial" w:cs="Arial"/>
         </w:rPr>
-        <w:t>a cualquiera de sus obligaciones aquí estipuladas, a las disposiciones de la Ley de Adquisiciones, Enajenaciones, Arrendamientos</w:t>
+        <w:t xml:space="preserve">a cualquiera de sus obligaciones aquí estipuladas, a las disposiciones de la Ley de Adquisiciones, Enajenaciones, </w:t>
+      </w:r>
+      <w:r>
+        <w:rPr>
+          <w:rFonts w:ascii="Arial" w:eastAsia="Cambria" w:hAnsi="Arial" w:cs="Arial"/>
+        </w:rPr>
+        <w:lastRenderedPageBreak/>
+        <w:t>Arrendamientos</w:t>
       </w:r>
       <w:r>
         <w:rPr>
@@ -8529,14 +8608,7 @@
         <w:rPr>
           <w:rFonts w:ascii="Arial" w:eastAsia="Cambria" w:hAnsi="Arial" w:cs="Arial"/>
         </w:rPr>
-        <w:t xml:space="preserve"> por concepto de servicio prestado hasta el momento de rescisión. De </w:t>
-      </w:r>
-      <w:r>
-        <w:rPr>
-          <w:rFonts w:ascii="Arial" w:eastAsia="Cambria" w:hAnsi="Arial" w:cs="Arial"/>
-        </w:rPr>
-        <w:lastRenderedPageBreak/>
-        <w:t xml:space="preserve">existir incumplimiento por parte de </w:t>
+        <w:t xml:space="preserve"> por concepto de servicio prestado hasta el momento de rescisión. De existir incumplimiento por parte de </w:t>
       </w:r>
       <w:r>
         <w:rPr>
@@ -8851,6 +8923,7 @@
           <w:rFonts w:ascii="Arial" w:eastAsia="Arial" w:hAnsi="Arial" w:cs="Arial"/>
           <w:color w:val="000000"/>
         </w:rPr>
+        <w:lastRenderedPageBreak/>
         <w:t xml:space="preserve">Que </w:t>
       </w:r>
       <w:r>
@@ -9402,7 +9475,6 @@
           <w:rFonts w:ascii="Arial" w:eastAsia="Arial" w:hAnsi="Arial" w:cs="Arial"/>
           <w:color w:val="000000"/>
         </w:rPr>
-        <w:lastRenderedPageBreak/>
         <w:t xml:space="preserve">En general, por el incumplimiento por parte de </w:t>
       </w:r>
       <w:r>
@@ -9726,7 +9798,14 @@
         <w:rPr>
           <w:rFonts w:ascii="Arial" w:hAnsi="Arial" w:cs="Arial"/>
         </w:rPr>
-        <w:t xml:space="preserve">, independientemente de su naturaleza, quedan comprendidos dentro de las cantidades establecidas en la cláusula </w:t>
+        <w:t xml:space="preserve">, </w:t>
+      </w:r>
+      <w:r>
+        <w:rPr>
+          <w:rFonts w:ascii="Arial" w:hAnsi="Arial" w:cs="Arial"/>
+        </w:rPr>
+        <w:lastRenderedPageBreak/>
+        <w:t xml:space="preserve">independientemente de su naturaleza, quedan comprendidos dentro de las cantidades establecidas en la cláusula </w:t>
       </w:r>
       <w:r>
         <w:rPr>
@@ -10075,14 +10154,7 @@
         <w:rPr>
           <w:rFonts w:ascii="Arial" w:eastAsia="Cambria" w:hAnsi="Arial" w:cs="Arial"/>
         </w:rPr>
-        <w:t xml:space="preserve">, se obliga a no ceder ni subrogar, en forma parcial ni total, en favor de cualquier otra persona física o moral, los derechos y obligaciones que le sean </w:t>
-      </w:r>
-      <w:r>
-        <w:rPr>
-          <w:rFonts w:ascii="Arial" w:eastAsia="Cambria" w:hAnsi="Arial" w:cs="Arial"/>
-        </w:rPr>
-        <w:lastRenderedPageBreak/>
-        <w:t>derivados del presente contrato. Ambas partes aceptan que en este contrato no existe dolo, violencia, lesión o cualquier otro vicio de la voluntad que impida la celebración del mismo.</w:t>
+        <w:t>, se obliga a no ceder ni subrogar, en forma parcial ni total, en favor de cualquier otra persona física o moral, los derechos y obligaciones que le sean derivados del presente contrato. Ambas partes aceptan que en este contrato no existe dolo, violencia, lesión o cualquier otro vicio de la voluntad que impida la celebración del mismo.</w:t>
       </w:r>
     </w:p>
     <w:p>
@@ -10344,7 +10416,15 @@
           <w:rFonts w:ascii="Arial" w:eastAsia="Cambria" w:hAnsi="Arial" w:cs="Arial"/>
           <w:bCs/>
         </w:rPr>
-        <w:t xml:space="preserve"> en conflicto alguno, pues esto será una causa suficiente para rescindir el presente contrato con el pago de daños y perjuicios que se hubieren causado a </w:t>
+        <w:t xml:space="preserve"> en conflicto alguno, pues </w:t>
+      </w:r>
+      <w:r>
+        <w:rPr>
+          <w:rFonts w:ascii="Arial" w:eastAsia="Cambria" w:hAnsi="Arial" w:cs="Arial"/>
+          <w:bCs/>
+        </w:rPr>
+        <w:lastRenderedPageBreak/>
+        <w:t xml:space="preserve">esto será una causa suficiente para rescindir el presente contrato con el pago de daños y perjuicios que se hubieren causado a </w:t>
       </w:r>
       <w:r>
         <w:rPr>
@@ -10725,7 +10805,6 @@
           <w:bCs/>
           <w:u w:val="single"/>
         </w:rPr>
-        <w:lastRenderedPageBreak/>
         <w:t xml:space="preserve">VIGÉSIMA </w:t>
       </w:r>
       <w:r>
@@ -11026,7 +11105,15 @@
           <w:rFonts w:ascii="Arial" w:hAnsi="Arial" w:cs="Arial"/>
           <w:b/>
         </w:rPr>
-        <w:t>RMAN DE CONFORMIDAD</w:t>
+        <w:t xml:space="preserve">RMAN DE </w:t>
+      </w:r>
+      <w:r>
+        <w:rPr>
+          <w:rFonts w:ascii="Arial" w:hAnsi="Arial" w:cs="Arial"/>
+          <w:b/>
+        </w:rPr>
+        <w:lastRenderedPageBreak/>
+        <w:t>CONFORMIDAD</w:t>
       </w:r>
       <w:r>
         <w:rPr>
@@ -11367,7 +11454,6 @@
         <w:rPr>
           <w:rFonts w:ascii="Arial" w:hAnsi="Arial" w:cs="Arial"/>
         </w:rPr>
-        <w:lastRenderedPageBreak/>
         <w:t>POR</w:t>
       </w:r>
       <w:r>
@@ -12147,6 +12233,7 @@
         <w:t xml:space="preserve">, número </w:t>
       </w:r>
       <w:commentRangeStart w:id="54"/>
+      <w:proofErr w:type="gramStart"/>
       <w:r>
         <w:rPr>
           <w:rFonts w:ascii="Arial" w:hAnsi="Arial" w:cs="Arial"/>
@@ -12168,6 +12255,7 @@
         <w:t>.MSJR.MAT.202503.ED</w:t>
       </w:r>
       <w:commentRangeEnd w:id="54"/>
+      <w:proofErr w:type="gramEnd"/>
       <w:r>
         <w:rPr>
           <w:rStyle w:val="CommentReference"/>
@@ -12242,7 +12330,6 @@
           <w:rFonts w:ascii="Arial" w:hAnsi="Arial" w:cs="Arial"/>
           <w:b/>
         </w:rPr>
-        <w:lastRenderedPageBreak/>
         <w:t>A</w:t>
       </w:r>
       <w:r>
@@ -12278,6 +12365,7 @@
           <w:b/>
           <w:noProof/>
         </w:rPr>
+        <w:lastRenderedPageBreak/>
         <w:drawing>
           <wp:anchor distT="0" distB="0" distL="114300" distR="114300" simplePos="0" relativeHeight="251658240" behindDoc="1" locked="0" layoutInCell="1" allowOverlap="1" wp14:anchorId="616CFC1D" wp14:editId="3BF04ACB">
             <wp:simplePos x="0" y="0"/>
@@ -13059,6 +13147,7 @@
         <w:t xml:space="preserve">, número </w:t>
       </w:r>
       <w:commentRangeStart w:id="58"/>
+      <w:proofErr w:type="gramStart"/>
       <w:r>
         <w:rPr>
           <w:rFonts w:ascii="Arial" w:hAnsi="Arial" w:cs="Arial"/>
@@ -13080,6 +13169,7 @@
         <w:t>.MSJR.MAT.202503.ED</w:t>
       </w:r>
       <w:commentRangeEnd w:id="58"/>
+      <w:proofErr w:type="gramEnd"/>
       <w:r>
         <w:rPr>
           <w:rStyle w:val="CommentReference"/>
@@ -13176,7 +13266,6 @@
           <w:rFonts w:ascii="Arial" w:hAnsi="Arial" w:cs="Arial"/>
           <w:b/>
         </w:rPr>
-        <w:lastRenderedPageBreak/>
         <w:t>A</w:t>
       </w:r>
       <w:r>
@@ -13274,6 +13363,7 @@
                 <w:sz w:val="20"/>
                 <w:szCs w:val="20"/>
               </w:rPr>
+              <w:lastRenderedPageBreak/>
               <w:t>DP5.TP/OF.</w:t>
             </w:r>
           </w:p>
@@ -13314,6 +13404,7 @@
                 <w:sz w:val="20"/>
                 <w:szCs w:val="20"/>
               </w:rPr>
+              <w:lastRenderedPageBreak/>
               <w:t>Cuenta</w:t>
             </w:r>
           </w:p>
@@ -13888,8 +13979,20 @@
           <w:szCs w:val="16"/>
           <w:shd w:val="clear" w:color="auto" w:fill="BDD6EE" w:themeFill="accent1" w:themeFillTint="66"/>
         </w:rPr>
-        <w:t>.MSJR.MAT.202503.ED.</w:t>
-      </w:r>
+        <w:t>.MSJR.MAT.</w:t>
+      </w:r>
+      <w:proofErr w:type="gramStart"/>
+      <w:r>
+        <w:rPr>
+          <w:rFonts w:ascii="Arial" w:eastAsia="Cambria" w:hAnsi="Arial" w:cs="Arial"/>
+          <w:b/>
+          <w:sz w:val="16"/>
+          <w:szCs w:val="16"/>
+          <w:shd w:val="clear" w:color="auto" w:fill="BDD6EE" w:themeFill="accent1" w:themeFillTint="66"/>
+        </w:rPr>
+        <w:t>202503.ED.</w:t>
+      </w:r>
+      <w:proofErr w:type="gramEnd"/>
       <w:r>
         <w:rPr>
           <w:rFonts w:ascii="Arial" w:eastAsia="Cambria" w:hAnsi="Arial" w:cs="Arial"/>
@@ -14138,8 +14241,20 @@
           <w:szCs w:val="16"/>
           <w:shd w:val="clear" w:color="auto" w:fill="BDD6EE" w:themeFill="accent1" w:themeFillTint="66"/>
         </w:rPr>
-        <w:t>.MSJR.MAT.202503.ED.</w:t>
-      </w:r>
+        <w:t>.MSJR.MAT.</w:t>
+      </w:r>
+      <w:proofErr w:type="gramStart"/>
+      <w:r>
+        <w:rPr>
+          <w:rFonts w:ascii="Arial" w:eastAsia="Cambria" w:hAnsi="Arial" w:cs="Arial"/>
+          <w:b/>
+          <w:sz w:val="16"/>
+          <w:szCs w:val="16"/>
+          <w:shd w:val="clear" w:color="auto" w:fill="BDD6EE" w:themeFill="accent1" w:themeFillTint="66"/>
+        </w:rPr>
+        <w:t>202503.ED.</w:t>
+      </w:r>
+      <w:proofErr w:type="gramEnd"/>
       <w:r>
         <w:rPr>
           <w:rFonts w:ascii="Arial" w:eastAsia="Cambria" w:hAnsi="Arial" w:cs="Arial"/>
@@ -14191,7 +14306,6 @@
           <w:rFonts w:ascii="Arial" w:hAnsi="Arial" w:cs="Arial"/>
           <w:b/>
         </w:rPr>
-        <w:lastRenderedPageBreak/>
         <w:t>ANEXO 4</w:t>
       </w:r>
       <w:commentRangeEnd w:id="63"/>
@@ -14595,7 +14709,27 @@
                 <w:szCs w:val="16"/>
                 <w:shd w:val="clear" w:color="auto" w:fill="FFFFFF" w:themeFill="background1"/>
               </w:rPr>
-              <w:t xml:space="preserve">, donde se hace constar la Suficiencia Presupuestal autorizada por la Secretaria de Finanzas, para cumplimiento del </w:t>
+              <w:t xml:space="preserve">, donde se hace constar la Suficiencia Presupuestal autorizada por la </w:t>
+            </w:r>
+            <w:proofErr w:type="gramStart"/>
+            <w:r>
+              <w:rPr>
+                <w:rFonts w:ascii="Arial" w:hAnsi="Arial" w:cs="Arial"/>
+                <w:sz w:val="16"/>
+                <w:szCs w:val="16"/>
+                <w:shd w:val="clear" w:color="auto" w:fill="FFFFFF" w:themeFill="background1"/>
+              </w:rPr>
+              <w:t>Secretaria</w:t>
+            </w:r>
+            <w:proofErr w:type="gramEnd"/>
+            <w:r>
+              <w:rPr>
+                <w:rFonts w:ascii="Arial" w:hAnsi="Arial" w:cs="Arial"/>
+                <w:sz w:val="16"/>
+                <w:szCs w:val="16"/>
+                <w:shd w:val="clear" w:color="auto" w:fill="FFFFFF" w:themeFill="background1"/>
+              </w:rPr>
+              <w:t xml:space="preserve"> de Finanzas, para cumplimiento del </w:t>
             </w:r>
             <w:commentRangeStart w:id="64"/>
             <w:r>
@@ -14635,6 +14769,7 @@
               <w:t xml:space="preserve"> </w:t>
             </w:r>
             <w:commentRangeStart w:id="65"/>
+            <w:proofErr w:type="gramStart"/>
             <w:r>
               <w:rPr>
                 <w:rFonts w:ascii="Arial" w:eastAsia="Cambria" w:hAnsi="Arial" w:cs="Arial"/>
@@ -14646,6 +14781,7 @@
               <w:t>ADM.MSJR.MAT.202503.ED</w:t>
             </w:r>
             <w:commentRangeEnd w:id="65"/>
+            <w:proofErr w:type="gramEnd"/>
             <w:r>
               <w:rPr>
                 <w:rStyle w:val="CommentReference"/>
@@ -14711,7 +14847,7 @@
       </w:r>
     </w:p>
   </w:comment>
-  <w:comment w:id="2" w:author="Usuario" w:date="2025-03-27T11:52:00Z" w:initials="U">
+  <w:comment w:id="3" w:author="Usuario" w:date="2025-03-27T11:52:00Z" w:initials="U">
     <w:p>
       <w:pPr>
         <w:pStyle w:val="CommentText"/>
@@ -14727,7 +14863,7 @@
       </w:r>
     </w:p>
   </w:comment>
-  <w:comment w:id="3" w:author="Usuario" w:date="2025-03-27T11:52:00Z" w:initials="U">
+  <w:comment w:id="5" w:author="Usuario" w:date="2025-03-27T11:54:00Z" w:initials="U">
     <w:p>
       <w:pPr>
         <w:pStyle w:val="CommentText"/>
@@ -14739,11 +14875,16 @@
         <w:annotationRef/>
       </w:r>
       <w:r>
-        <w:t>RAZOÓN SOCIAL DE LA PERSONA MORAL O NOMBRE DE LA PERSONAFÍSICA PROVEEDOR O PROVEEDORA DEL SERVICIO A CONTRATAR</w:t>
-      </w:r>
+        <w:t>NÚMERO DE OFICIO DE PETICIÓN</w:t>
+      </w:r>
+    </w:p>
+    <w:p>
+      <w:pPr>
+        <w:pStyle w:val="CommentText"/>
+      </w:pPr>
     </w:p>
   </w:comment>
-  <w:comment w:id="4" w:author="Usuario" w:date="2025-03-27T11:54:00Z" w:initials="U">
+  <w:comment w:id="6" w:author="Usuario" w:date="2025-03-27T11:55:00Z" w:initials="U">
     <w:p>
       <w:pPr>
         <w:pStyle w:val="CommentText"/>
@@ -14755,57 +14896,7 @@
         <w:annotationRef/>
       </w:r>
       <w:r>
-        <w:t>NÚMERO DE OFICIO DE PETICIÓN</w:t>
-      </w:r>
-    </w:p>
-    <w:p>
-      <w:pPr>
-        <w:pStyle w:val="CommentText"/>
-      </w:pPr>
-    </w:p>
-  </w:comment>
-  <w:comment w:id="5" w:author="Usuario" w:date="2025-03-27T11:55:00Z" w:initials="U">
-    <w:p>
-      <w:pPr>
-        <w:pStyle w:val="CommentText"/>
-      </w:pPr>
-      <w:r>
-        <w:rPr>
-          <w:rStyle w:val="CommentReference"/>
-        </w:rPr>
-        <w:annotationRef/>
-      </w:r>
-      <w:r>
         <w:t xml:space="preserve">FECHA DEL OFICIO DE PETICIÓN </w:t>
-      </w:r>
-    </w:p>
-    <w:p>
-      <w:pPr>
-        <w:pStyle w:val="CommentText"/>
-      </w:pPr>
-    </w:p>
-  </w:comment>
-  <w:comment w:id="6" w:author="Usuario" w:date="2025-03-27T12:01:00Z" w:initials="U">
-    <w:p>
-      <w:pPr>
-        <w:pStyle w:val="CommentText"/>
-      </w:pPr>
-      <w:r>
-        <w:rPr>
-          <w:rStyle w:val="CommentReference"/>
-        </w:rPr>
-        <w:annotationRef/>
-      </w:r>
-      <w:r>
-        <w:t>FUNCIONARIO QUE RECIBE EL OFICIO DE PETICIÓN</w:t>
-      </w:r>
-    </w:p>
-    <w:p>
-      <w:pPr>
-        <w:pStyle w:val="CommentText"/>
-      </w:pPr>
-      <w:r>
-        <w:t>DE LA CONTRATACIÓN</w:t>
       </w:r>
     </w:p>
     <w:p>
@@ -15133,8 +15224,13 @@
         </w:rPr>
         <w:annotationRef/>
       </w:r>
-      <w:r>
-        <w:t xml:space="preserve">CURP  DE LA PERSONA FÍSICA INTEGRADA POR 16 DIGITOS EN NÚMEROS Y LETRAS </w:t>
+      <w:proofErr w:type="gramStart"/>
+      <w:r>
+        <w:t>CURP  DE</w:t>
+      </w:r>
+      <w:proofErr w:type="gramEnd"/>
+      <w:r>
+        <w:t xml:space="preserve"> LA PERSONA FÍSICA INTEGRADA POR 16 DIGITOS EN NÚMEROS Y LETRAS </w:t>
       </w:r>
     </w:p>
     <w:p>
@@ -15224,7 +15320,15 @@
         <w:annotationRef/>
       </w:r>
       <w:r>
-        <w:t>NOMBRE DEL LICENCIADO QUE PROTOCOLIZA EL  ACTA CONSTITUTIVA</w:t>
+        <w:t xml:space="preserve">NOMBRE DEL LICENCIADO QUE PROTOCOLIZA </w:t>
+      </w:r>
+      <w:proofErr w:type="gramStart"/>
+      <w:r>
+        <w:t>EL  ACTA</w:t>
+      </w:r>
+      <w:proofErr w:type="gramEnd"/>
+      <w:r>
+        <w:t xml:space="preserve"> CONSTITUTIVA</w:t>
       </w:r>
     </w:p>
   </w:comment>
@@ -15367,7 +15471,15 @@
         <w:annotationRef/>
       </w:r>
       <w:r>
-        <w:t>NÚMERO DE LA NOTARÍA  EN DONDE SE PROTOCOLIZA LA ESCRITURA PÚBLICA DEL PODER GENERAL</w:t>
+        <w:t xml:space="preserve">NÚMERO DE LA </w:t>
+      </w:r>
+      <w:proofErr w:type="gramStart"/>
+      <w:r>
+        <w:t>NOTARÍA  EN</w:t>
+      </w:r>
+      <w:proofErr w:type="gramEnd"/>
+      <w:r>
+        <w:t xml:space="preserve"> DONDE SE PROTOCOLIZA LA ESCRITURA PÚBLICA DEL PODER GENERAL</w:t>
       </w:r>
     </w:p>
   </w:comment>
@@ -15900,10 +16012,8 @@
   <w15:commentEx w15:paraId="744F3856" w15:done="0"/>
   <w15:commentEx w15:paraId="285F64F3" w15:done="0"/>
   <w15:commentEx w15:paraId="6DA7F837" w15:done="0"/>
-  <w15:commentEx w15:paraId="3F371C02" w15:done="0"/>
   <w15:commentEx w15:paraId="1CF003A7" w15:done="0"/>
   <w15:commentEx w15:paraId="126C3929" w15:done="0"/>
-  <w15:commentEx w15:paraId="1EBF7E48" w15:done="0"/>
   <w15:commentEx w15:paraId="0E276830" w15:done="0"/>
   <w15:commentEx w15:paraId="70C03AAC" w15:done="0"/>
   <w15:commentEx w15:paraId="479A5116" w15:done="0"/>
@@ -15971,10 +16081,8 @@
   <w16cid:commentId w16cid:paraId="744F3856" w16cid:durableId="744F3856"/>
   <w16cid:commentId w16cid:paraId="285F64F3" w16cid:durableId="285F64F3"/>
   <w16cid:commentId w16cid:paraId="6DA7F837" w16cid:durableId="6DA7F837"/>
-  <w16cid:commentId w16cid:paraId="3F371C02" w16cid:durableId="3F371C02"/>
   <w16cid:commentId w16cid:paraId="1CF003A7" w16cid:durableId="1CF003A7"/>
   <w16cid:commentId w16cid:paraId="126C3929" w16cid:durableId="126C3929"/>
-  <w16cid:commentId w16cid:paraId="1EBF7E48" w16cid:durableId="1EBF7E48"/>
   <w16cid:commentId w16cid:paraId="0E276830" w16cid:durableId="0E276830"/>
   <w16cid:commentId w16cid:paraId="70C03AAC" w16cid:durableId="70C03AAC"/>
   <w16cid:commentId w16cid:paraId="479A5116" w16cid:durableId="479A5116"/>
@@ -16327,7 +16435,28 @@
         <w:rFonts w:ascii="Arial" w:eastAsia="Cambria" w:hAnsi="Arial" w:cs="Arial"/>
         <w:b/>
       </w:rPr>
-      <w:t xml:space="preserve"> ADQUISICIÓN DE (__NOMBRE DEL CONTRATO________________________)</w:t>
+      <w:t xml:space="preserve"> ADQUISICIÓN DE </w:t>
+    </w:r>
+    <w:r>
+      <w:rPr>
+        <w:rFonts w:ascii="Arial" w:eastAsia="Cambria" w:hAnsi="Arial" w:cs="Arial"/>
+        <w:b/>
+      </w:rPr>
+      <w:t>{</w:t>
+    </w:r>
+    <w:r>
+      <w:rPr>
+        <w:rFonts w:ascii="Arial" w:eastAsia="Cambria" w:hAnsi="Arial" w:cs="Arial"/>
+        <w:b/>
+      </w:rPr>
+      <w:t>NUMERO_PROCEDIMIENTO</w:t>
+    </w:r>
+    <w:r>
+      <w:rPr>
+        <w:rFonts w:ascii="Arial" w:eastAsia="Cambria" w:hAnsi="Arial" w:cs="Arial"/>
+        <w:b/>
+      </w:rPr>
+      <w:t>}</w:t>
     </w:r>
   </w:p>
   <w:p>
@@ -16375,7 +16504,7 @@
         <w:b/>
         <w:shd w:val="clear" w:color="auto" w:fill="BDD6EE" w:themeFill="accent1" w:themeFillTint="66"/>
       </w:rPr>
-      <w:t>(</w:t>
+      <w:t>{</w:t>
     </w:r>
     <w:r>
       <w:rPr>
@@ -16383,7 +16512,7 @@
         <w:b/>
         <w:shd w:val="clear" w:color="auto" w:fill="BDD6EE" w:themeFill="accent1" w:themeFillTint="66"/>
       </w:rPr>
-      <w:t xml:space="preserve"> ____</w:t>
+      <w:t>RAZON_SOCIAL_PROVEEDOR</w:t>
     </w:r>
     <w:r>
       <w:rPr>
@@ -16391,23 +16520,7 @@
         <w:b/>
         <w:shd w:val="clear" w:color="auto" w:fill="BDD6EE" w:themeFill="accent1" w:themeFillTint="66"/>
       </w:rPr>
-      <w:t>RAZÓN SOCIAL O NOMBRE DEL PROVEEDOR (A)</w:t>
-    </w:r>
-    <w:r>
-      <w:rPr>
-        <w:rFonts w:ascii="Arial" w:eastAsia="Cambria" w:hAnsi="Arial" w:cs="Arial"/>
-        <w:b/>
-        <w:shd w:val="clear" w:color="auto" w:fill="BDD6EE" w:themeFill="accent1" w:themeFillTint="66"/>
-      </w:rPr>
-      <w:t>______</w:t>
-    </w:r>
-    <w:r>
-      <w:rPr>
-        <w:rFonts w:ascii="Arial" w:eastAsia="Cambria" w:hAnsi="Arial" w:cs="Arial"/>
-        <w:b/>
-        <w:shd w:val="clear" w:color="auto" w:fill="BDD6EE" w:themeFill="accent1" w:themeFillTint="66"/>
-      </w:rPr>
-      <w:t>)</w:t>
+      <w:t>}</w:t>
     </w:r>
   </w:p>
   <w:p>
@@ -16432,7 +16545,15 @@
         <w:rFonts w:ascii="Arial" w:eastAsia="Cambria" w:hAnsi="Arial" w:cs="Arial"/>
         <w:b/>
       </w:rPr>
-      <w:t>ADM.MSJR.MAT.2025</w:t>
+      <w:t>ADM.MSJR.MAT.</w:t>
+    </w:r>
+    <w:proofErr w:type="gramStart"/>
+    <w:r>
+      <w:rPr>
+        <w:rFonts w:ascii="Arial" w:eastAsia="Cambria" w:hAnsi="Arial" w:cs="Arial"/>
+        <w:b/>
+      </w:rPr>
+      <w:t>2025</w:t>
     </w:r>
     <w:r>
       <w:rPr>
@@ -16447,7 +16568,15 @@
         <w:rFonts w:ascii="Arial" w:eastAsia="Cambria" w:hAnsi="Arial" w:cs="Arial"/>
         <w:b/>
       </w:rPr>
-      <w:t>.__.</w:t>
+      <w:t>._</w:t>
+    </w:r>
+    <w:proofErr w:type="gramEnd"/>
+    <w:r>
+      <w:rPr>
+        <w:rFonts w:ascii="Arial" w:eastAsia="Cambria" w:hAnsi="Arial" w:cs="Arial"/>
+        <w:b/>
+      </w:rPr>
+      <w:t>_.</w:t>
     </w:r>
   </w:p>
   <w:p>

</xml_diff>

<commit_message>
contratos, se añadieron los botones de generar contratos docx, a demas de ajustar los formularios para adecuar los datos necesarios
</commit_message>
<xml_diff>
--- a/templates/plantilla_adquisicion.docx
+++ b/templates/plantilla_adquisicion.docx
@@ -1907,6 +1907,30 @@
         </w:rPr>
         <w:t xml:space="preserve"> </w:t>
       </w:r>
+      <w:r>
+        <w:rPr>
+          <w:rFonts w:ascii="Arial" w:hAnsi="Arial" w:cs="Arial"/>
+          <w:b/>
+          <w:shd w:val="clear" w:color="auto" w:fill="BDD6EE" w:themeFill="accent1" w:themeFillTint="66"/>
+        </w:rPr>
+        <w:t>{</w:t>
+      </w:r>
+      <w:r>
+        <w:rPr>
+          <w:rFonts w:ascii="Arial" w:hAnsi="Arial" w:cs="Arial"/>
+          <w:b/>
+          <w:shd w:val="clear" w:color="auto" w:fill="BDD6EE" w:themeFill="accent1" w:themeFillTint="66"/>
+        </w:rPr>
+        <w:t>NOMBRE_FUNCIONARIO_AREA</w:t>
+      </w:r>
+      <w:r>
+        <w:rPr>
+          <w:rFonts w:ascii="Arial" w:hAnsi="Arial" w:cs="Arial"/>
+          <w:b/>
+          <w:shd w:val="clear" w:color="auto" w:fill="BDD6EE" w:themeFill="accent1" w:themeFillTint="66"/>
+        </w:rPr>
+        <w:t>}</w:t>
+      </w:r>
       <w:commentRangeStart w:id="16"/>
       <w:r>
         <w:rPr>
@@ -1915,7 +1939,7 @@
           <w:b/>
           <w:shd w:val="clear" w:color="auto" w:fill="BDD6EE" w:themeFill="accent1" w:themeFillTint="66"/>
         </w:rPr>
-        <w:t>___________________________________</w:t>
+        <w:t xml:space="preserve">, </w:t>
       </w:r>
       <w:r>
         <w:rPr>
@@ -1924,25 +1948,31 @@
           <w:b/>
           <w:shd w:val="clear" w:color="auto" w:fill="BDD6EE" w:themeFill="accent1" w:themeFillTint="66"/>
         </w:rPr>
-        <w:t xml:space="preserve">, </w:t>
-      </w:r>
-      <w:r>
-        <w:rPr>
-          <w:rStyle w:val="normaltextrun"/>
-          <w:rFonts w:ascii="Arial" w:hAnsi="Arial" w:cs="Arial"/>
+        <w:t xml:space="preserve">SECRETARIO DE </w:t>
+      </w:r>
+      <w:r>
+        <w:rPr>
+          <w:rFonts w:ascii="Arial" w:eastAsia="Arial" w:hAnsi="Arial" w:cs="Arial"/>
           <w:b/>
           <w:shd w:val="clear" w:color="auto" w:fill="BDD6EE" w:themeFill="accent1" w:themeFillTint="66"/>
         </w:rPr>
-        <w:t xml:space="preserve">SECRETARIO DE </w:t>
-      </w:r>
-      <w:r>
-        <w:rPr>
-          <w:rStyle w:val="normaltextrun"/>
-          <w:rFonts w:ascii="Arial" w:hAnsi="Arial" w:cs="Arial"/>
+        <w:t>{</w:t>
+      </w:r>
+      <w:r>
+        <w:rPr>
+          <w:rFonts w:ascii="Arial" w:eastAsia="Arial" w:hAnsi="Arial" w:cs="Arial"/>
           <w:b/>
           <w:shd w:val="clear" w:color="auto" w:fill="BDD6EE" w:themeFill="accent1" w:themeFillTint="66"/>
         </w:rPr>
-        <w:t>________________________________</w:t>
+        <w:t>CARGO_FUNCIONARIO_AREA</w:t>
+      </w:r>
+      <w:r>
+        <w:rPr>
+          <w:rFonts w:ascii="Arial" w:eastAsia="Arial" w:hAnsi="Arial" w:cs="Arial"/>
+          <w:b/>
+          <w:shd w:val="clear" w:color="auto" w:fill="BDD6EE" w:themeFill="accent1" w:themeFillTint="66"/>
+        </w:rPr>
+        <w:t>}</w:t>
       </w:r>
       <w:r>
         <w:rPr>
@@ -2029,66 +2059,110 @@
         </w:rPr>
         <w:t xml:space="preserve">Este contrato será cubierto por la Suficiencia Presupuestal de fecha </w:t>
       </w:r>
-      <w:commentRangeStart w:id="17"/>
-      <w:r>
-        <w:rPr>
-          <w:rFonts w:ascii="Arial" w:eastAsia="Arial" w:hAnsi="Arial" w:cs="Arial"/>
-          <w:u w:val="single"/>
+      <w:r>
+        <w:rPr>
+          <w:rFonts w:ascii="Arial" w:eastAsia="Arial" w:hAnsi="Arial" w:cs="Arial"/>
           <w:shd w:val="clear" w:color="auto" w:fill="BDD6EE" w:themeFill="accent1" w:themeFillTint="66"/>
         </w:rPr>
-        <w:t>27 (VEINTISIETE) de febrero de 2025 (DOS MIL VEINTICINCO)</w:t>
+        <w:t>{</w:t>
       </w:r>
       <w:r>
         <w:rPr>
           <w:rFonts w:ascii="Arial" w:eastAsia="Arial" w:hAnsi="Arial" w:cs="Arial"/>
           <w:shd w:val="clear" w:color="auto" w:fill="BDD6EE" w:themeFill="accent1" w:themeFillTint="66"/>
         </w:rPr>
+        <w:t>FECHA_SUFICIENCIA</w:t>
+      </w:r>
+      <w:r>
+        <w:rPr>
+          <w:rFonts w:ascii="Arial" w:eastAsia="Arial" w:hAnsi="Arial" w:cs="Arial"/>
+          <w:shd w:val="clear" w:color="auto" w:fill="BDD6EE" w:themeFill="accent1" w:themeFillTint="66"/>
+        </w:rPr>
+        <w:t>}</w:t>
+      </w:r>
+      <w:r>
+        <w:rPr>
+          <w:rFonts w:ascii="Arial" w:eastAsia="Arial" w:hAnsi="Arial" w:cs="Arial"/>
+          <w:shd w:val="clear" w:color="auto" w:fill="BDD6EE" w:themeFill="accent1" w:themeFillTint="66"/>
+        </w:rPr>
         <w:t xml:space="preserve">, con número </w:t>
       </w:r>
       <w:r>
         <w:rPr>
           <w:rFonts w:ascii="Arial" w:eastAsia="Arial" w:hAnsi="Arial" w:cs="Arial"/>
-          <w:u w:val="single"/>
           <w:shd w:val="clear" w:color="auto" w:fill="BDD6EE" w:themeFill="accent1" w:themeFillTint="66"/>
         </w:rPr>
-        <w:t>DP5.TP/OF.2025000262</w:t>
+        <w:t>{</w:t>
       </w:r>
       <w:r>
         <w:rPr>
           <w:rFonts w:ascii="Arial" w:eastAsia="Arial" w:hAnsi="Arial" w:cs="Arial"/>
           <w:shd w:val="clear" w:color="auto" w:fill="BDD6EE" w:themeFill="accent1" w:themeFillTint="66"/>
         </w:rPr>
+        <w:t>NUMERO_SUFICIENCIA</w:t>
+      </w:r>
+      <w:r>
+        <w:rPr>
+          <w:rFonts w:ascii="Arial" w:eastAsia="Arial" w:hAnsi="Arial" w:cs="Arial"/>
+          <w:shd w:val="clear" w:color="auto" w:fill="BDD6EE" w:themeFill="accent1" w:themeFillTint="66"/>
+        </w:rPr>
+        <w:t>}</w:t>
+      </w:r>
+      <w:r>
+        <w:rPr>
+          <w:rFonts w:ascii="Arial" w:eastAsia="Arial" w:hAnsi="Arial" w:cs="Arial"/>
+          <w:shd w:val="clear" w:color="auto" w:fill="BDD6EE" w:themeFill="accent1" w:themeFillTint="66"/>
+        </w:rPr>
         <w:t xml:space="preserve">, cuenta </w:t>
       </w:r>
       <w:r>
         <w:rPr>
           <w:rFonts w:ascii="Arial" w:eastAsia="Arial" w:hAnsi="Arial" w:cs="Arial"/>
-          <w:u w:val="single"/>
           <w:shd w:val="clear" w:color="auto" w:fill="BDD6EE" w:themeFill="accent1" w:themeFillTint="66"/>
         </w:rPr>
-        <w:t>5124000500</w:t>
+        <w:t>{</w:t>
       </w:r>
       <w:r>
         <w:rPr>
           <w:rFonts w:ascii="Arial" w:eastAsia="Arial" w:hAnsi="Arial" w:cs="Arial"/>
           <w:shd w:val="clear" w:color="auto" w:fill="BDD6EE" w:themeFill="accent1" w:themeFillTint="66"/>
         </w:rPr>
+        <w:t>CUENTA_SUFICIENCIA</w:t>
+      </w:r>
+      <w:r>
+        <w:rPr>
+          <w:rFonts w:ascii="Arial" w:eastAsia="Arial" w:hAnsi="Arial" w:cs="Arial"/>
+          <w:shd w:val="clear" w:color="auto" w:fill="BDD6EE" w:themeFill="accent1" w:themeFillTint="66"/>
+        </w:rPr>
+        <w:t>}</w:t>
+      </w:r>
+      <w:r>
+        <w:rPr>
+          <w:rFonts w:ascii="Arial" w:eastAsia="Arial" w:hAnsi="Arial" w:cs="Arial"/>
+          <w:shd w:val="clear" w:color="auto" w:fill="BDD6EE" w:themeFill="accent1" w:themeFillTint="66"/>
+        </w:rPr>
         <w:t xml:space="preserve">, </w:t>
       </w:r>
       <w:r>
         <w:rPr>
           <w:rFonts w:ascii="Arial" w:eastAsia="Arial" w:hAnsi="Arial" w:cs="Arial"/>
-          <w:u w:val="single"/>
           <w:shd w:val="clear" w:color="auto" w:fill="BDD6EE" w:themeFill="accent1" w:themeFillTint="66"/>
         </w:rPr>
-        <w:t>RP2025, Recurso Propio 2025</w:t>
-      </w:r>
-      <w:commentRangeEnd w:id="17"/>
-      <w:r>
-        <w:rPr>
-          <w:rStyle w:val="CommentReference"/>
-        </w:rPr>
-        <w:commentReference w:id="17"/>
+        <w:t>{</w:t>
+      </w:r>
+      <w:r>
+        <w:rPr>
+          <w:rFonts w:ascii="Arial" w:eastAsia="Arial" w:hAnsi="Arial" w:cs="Arial"/>
+          <w:shd w:val="clear" w:color="auto" w:fill="BDD6EE" w:themeFill="accent1" w:themeFillTint="66"/>
+        </w:rPr>
+        <w:t>RECURSO_SUFICIENCIA</w:t>
+      </w:r>
+      <w:r>
+        <w:rPr>
+          <w:rFonts w:ascii="Arial" w:eastAsia="Arial" w:hAnsi="Arial" w:cs="Arial"/>
+          <w:shd w:val="clear" w:color="auto" w:fill="BDD6EE" w:themeFill="accent1" w:themeFillTint="66"/>
+        </w:rPr>
+        <w:t>}</w:t>
       </w:r>
       <w:r>
         <w:rPr>
@@ -2406,7 +2480,6 @@
         </w:rPr>
         <w:t>EL</w:t>
       </w:r>
-      <w:commentRangeStart w:id="18"/>
       <w:r>
         <w:rPr>
           <w:rFonts w:ascii="Arial" w:hAnsi="Arial" w:cs="Arial"/>
@@ -2417,18 +2490,35 @@
       </w:r>
       <w:r>
         <w:rPr>
-          <w:rFonts w:ascii="Arial" w:hAnsi="Arial" w:cs="Arial"/>
+          <w:rFonts w:ascii="Arial" w:eastAsia="Cambria" w:hAnsi="Arial" w:cs="Arial"/>
           <w:b/>
           <w:shd w:val="clear" w:color="auto" w:fill="BDD6EE" w:themeFill="accent1" w:themeFillTint="66"/>
         </w:rPr>
-        <w:t>____________________________.</w:t>
-      </w:r>
-      <w:commentRangeEnd w:id="18"/>
-      <w:r>
-        <w:rPr>
-          <w:rStyle w:val="CommentReference"/>
-        </w:rPr>
-        <w:commentReference w:id="18"/>
+        <w:t>{</w:t>
+      </w:r>
+      <w:r>
+        <w:rPr>
+          <w:rFonts w:ascii="Arial" w:eastAsia="Cambria" w:hAnsi="Arial" w:cs="Arial"/>
+          <w:b/>
+          <w:shd w:val="clear" w:color="auto" w:fill="BDD6EE" w:themeFill="accent1" w:themeFillTint="66"/>
+        </w:rPr>
+        <w:t>RAZON_SOCIAL_PROVEEDOR</w:t>
+      </w:r>
+      <w:r>
+        <w:rPr>
+          <w:rFonts w:ascii="Arial" w:eastAsia="Cambria" w:hAnsi="Arial" w:cs="Arial"/>
+          <w:b/>
+          <w:shd w:val="clear" w:color="auto" w:fill="BDD6EE" w:themeFill="accent1" w:themeFillTint="66"/>
+        </w:rPr>
+        <w:t>}</w:t>
+      </w:r>
+      <w:r>
+        <w:rPr>
+          <w:rFonts w:ascii="Arial" w:eastAsia="Cambria" w:hAnsi="Arial" w:cs="Arial"/>
+          <w:b/>
+          <w:shd w:val="clear" w:color="auto" w:fill="BDD6EE" w:themeFill="accent1" w:themeFillTint="66"/>
+        </w:rPr>
+        <w:t>.</w:t>
       </w:r>
     </w:p>
     <w:p>
@@ -2583,7 +2673,7 @@
         </w:rPr>
         <w:t xml:space="preserve"> credencial de elector expedida por el Instituto Nacional Electoral (INE) con número de </w:t>
       </w:r>
-      <w:commentRangeStart w:id="19"/>
+      <w:commentRangeStart w:id="17"/>
       <w:r>
         <w:rPr>
           <w:rFonts w:ascii="Arial" w:eastAsia="Cambria" w:hAnsi="Arial" w:cs="Arial"/>
@@ -2598,7 +2688,23 @@
           <w:b/>
           <w:shd w:val="clear" w:color="auto" w:fill="BDD6EE" w:themeFill="accent1" w:themeFillTint="66"/>
         </w:rPr>
-        <w:t>_________________</w:t>
+        <w:t>{</w:t>
+      </w:r>
+      <w:r>
+        <w:rPr>
+          <w:rFonts w:ascii="Arial" w:eastAsia="Cambria" w:hAnsi="Arial" w:cs="Arial"/>
+          <w:b/>
+          <w:shd w:val="clear" w:color="auto" w:fill="BDD6EE" w:themeFill="accent1" w:themeFillTint="66"/>
+        </w:rPr>
+        <w:t>INE_OCR_PF</w:t>
+      </w:r>
+      <w:r>
+        <w:rPr>
+          <w:rFonts w:ascii="Arial" w:eastAsia="Cambria" w:hAnsi="Arial" w:cs="Arial"/>
+          <w:b/>
+          <w:shd w:val="clear" w:color="auto" w:fill="BDD6EE" w:themeFill="accent1" w:themeFillTint="66"/>
+        </w:rPr>
+        <w:t>}</w:t>
       </w:r>
       <w:r>
         <w:rPr>
@@ -2607,12 +2713,12 @@
         </w:rPr>
         <w:t>.</w:t>
       </w:r>
-      <w:commentRangeEnd w:id="19"/>
+      <w:commentRangeEnd w:id="17"/>
       <w:r>
         <w:rPr>
           <w:rStyle w:val="CommentReference"/>
         </w:rPr>
-        <w:commentReference w:id="19"/>
+        <w:commentReference w:id="17"/>
       </w:r>
     </w:p>
     <w:p>
@@ -2646,7 +2752,7 @@
         </w:rPr>
         <w:t xml:space="preserve">Que tiene como actividad económica </w:t>
       </w:r>
-      <w:commentRangeStart w:id="20"/>
+      <w:commentRangeStart w:id="18"/>
       <w:r>
         <w:rPr>
           <w:rFonts w:ascii="Arial" w:hAnsi="Arial" w:cs="Arial"/>
@@ -2668,7 +2774,7 @@
           <w:i/>
           <w:shd w:val="clear" w:color="auto" w:fill="BDD6EE" w:themeFill="accent1" w:themeFillTint="66"/>
         </w:rPr>
-        <w:t>_____________________________</w:t>
+        <w:t>{ACTIVIDAD_ECONOMICA}</w:t>
       </w:r>
       <w:r>
         <w:rPr>
@@ -2677,12 +2783,12 @@
         </w:rPr>
         <w:t>”</w:t>
       </w:r>
-      <w:commentRangeEnd w:id="20"/>
+      <w:commentRangeEnd w:id="18"/>
       <w:r>
         <w:rPr>
           <w:rStyle w:val="CommentReference"/>
         </w:rPr>
-        <w:commentReference w:id="20"/>
+        <w:commentReference w:id="18"/>
       </w:r>
     </w:p>
     <w:p>
@@ -2719,7 +2825,7 @@
         </w:rPr>
         <w:t xml:space="preserve">Se encuentra Inscrito en la Secretaría de Hacienda y Crédito Público mediante el Registro Federal de Contribuyentes, bajo la Clave </w:t>
       </w:r>
-      <w:commentRangeStart w:id="21"/>
+      <w:commentRangeStart w:id="19"/>
       <w:r>
         <w:rPr>
           <w:rFonts w:ascii="Arial" w:hAnsi="Arial" w:cs="Arial"/>
@@ -2735,12 +2841,12 @@
         </w:rPr>
         <w:t xml:space="preserve"> </w:t>
       </w:r>
-      <w:commentRangeEnd w:id="21"/>
+      <w:commentRangeEnd w:id="19"/>
       <w:r>
         <w:rPr>
           <w:rStyle w:val="CommentReference"/>
         </w:rPr>
-        <w:commentReference w:id="21"/>
+        <w:commentReference w:id="19"/>
       </w:r>
       <w:r>
         <w:rPr>
@@ -2749,7 +2855,7 @@
         </w:rPr>
         <w:t xml:space="preserve">y con Clave Única de Registro de Población CURP </w:t>
       </w:r>
-      <w:commentRangeStart w:id="22"/>
+      <w:commentRangeStart w:id="20"/>
       <w:r>
         <w:rPr>
           <w:rFonts w:ascii="Arial" w:eastAsia="Cambria" w:hAnsi="Arial" w:cs="Arial"/>
@@ -2758,12 +2864,12 @@
         </w:rPr>
         <w:t>0000000000000000</w:t>
       </w:r>
-      <w:commentRangeEnd w:id="22"/>
+      <w:commentRangeEnd w:id="20"/>
       <w:r>
         <w:rPr>
           <w:rStyle w:val="CommentReference"/>
         </w:rPr>
-        <w:commentReference w:id="22"/>
+        <w:commentReference w:id="20"/>
       </w:r>
       <w:r>
         <w:rPr>
@@ -2816,7 +2922,7 @@
         </w:rPr>
         <w:t xml:space="preserve">o domicilio fiscal el ubicado en </w:t>
       </w:r>
-      <w:commentRangeStart w:id="23"/>
+      <w:commentRangeStart w:id="21"/>
       <w:r>
         <w:rPr>
           <w:rFonts w:ascii="Arial" w:hAnsi="Arial" w:cs="Arial"/>
@@ -2895,12 +3001,12 @@
         </w:rPr>
         <w:t xml:space="preserve"> </w:t>
       </w:r>
-      <w:commentRangeEnd w:id="23"/>
+      <w:commentRangeEnd w:id="21"/>
       <w:r>
         <w:rPr>
           <w:rStyle w:val="CommentReference"/>
         </w:rPr>
-        <w:commentReference w:id="23"/>
+        <w:commentReference w:id="21"/>
       </w:r>
       <w:r>
         <w:rPr>
@@ -3218,7 +3324,7 @@
         </w:rPr>
         <w:t>DECLARA “EL PROVEEDOR” “</w:t>
       </w:r>
-      <w:commentRangeStart w:id="24"/>
+      <w:commentRangeStart w:id="22"/>
       <w:r>
         <w:rPr>
           <w:rFonts w:ascii="Arial" w:hAnsi="Arial" w:cs="Arial"/>
@@ -3227,12 +3333,12 @@
         </w:rPr>
         <w:t>_____________________________</w:t>
       </w:r>
-      <w:commentRangeEnd w:id="24"/>
+      <w:commentRangeEnd w:id="22"/>
       <w:r>
         <w:rPr>
           <w:rStyle w:val="CommentReference"/>
         </w:rPr>
-        <w:commentReference w:id="24"/>
+        <w:commentReference w:id="22"/>
       </w:r>
       <w:r>
         <w:rPr>
@@ -3291,13 +3397,55 @@
         </w:rPr>
         <w:t xml:space="preserve">Que su representada empresa constituida conforme a las leyes mexicanas, y se advierten en acta constitutiva contenida en la Escritura Pública número </w:t>
       </w:r>
+      <w:commentRangeStart w:id="23"/>
+      <w:r>
+        <w:rPr>
+          <w:rFonts w:ascii="Arial" w:eastAsia="Arial" w:hAnsi="Arial" w:cs="Arial"/>
+          <w:shd w:val="clear" w:color="auto" w:fill="BDD6EE" w:themeFill="accent1" w:themeFillTint="66"/>
+        </w:rPr>
+        <w:t>063 (SESENTA Y TRES),</w:t>
+      </w:r>
+      <w:commentRangeEnd w:id="23"/>
+      <w:r>
+        <w:rPr>
+          <w:rStyle w:val="CommentReference"/>
+        </w:rPr>
+        <w:commentReference w:id="23"/>
+      </w:r>
+      <w:r>
+        <w:rPr>
+          <w:rFonts w:ascii="Arial" w:eastAsia="Arial" w:hAnsi="Arial" w:cs="Arial"/>
+        </w:rPr>
+        <w:t xml:space="preserve"> de fecha </w:t>
+      </w:r>
+      <w:commentRangeStart w:id="24"/>
+      <w:r>
+        <w:rPr>
+          <w:rFonts w:ascii="Arial" w:eastAsia="Arial" w:hAnsi="Arial" w:cs="Arial"/>
+          <w:shd w:val="clear" w:color="auto" w:fill="BDD6EE" w:themeFill="accent1" w:themeFillTint="66"/>
+        </w:rPr>
+        <w:t>04 (CUATRO), de agosto de 1998, (MIL NOVECIENTOS NOVENTA Y OCHO)</w:t>
+      </w:r>
+      <w:commentRangeEnd w:id="24"/>
+      <w:r>
+        <w:rPr>
+          <w:rStyle w:val="CommentReference"/>
+        </w:rPr>
+        <w:commentReference w:id="24"/>
+      </w:r>
+      <w:r>
+        <w:rPr>
+          <w:rFonts w:ascii="Arial" w:eastAsia="Arial" w:hAnsi="Arial" w:cs="Arial"/>
+        </w:rPr>
+        <w:t xml:space="preserve">, pasado ante la fe del Licenciado </w:t>
+      </w:r>
       <w:commentRangeStart w:id="25"/>
       <w:r>
         <w:rPr>
           <w:rFonts w:ascii="Arial" w:eastAsia="Arial" w:hAnsi="Arial" w:cs="Arial"/>
           <w:shd w:val="clear" w:color="auto" w:fill="BDD6EE" w:themeFill="accent1" w:themeFillTint="66"/>
         </w:rPr>
-        <w:t>063 (SESENTA Y TRES),</w:t>
+        <w:t>Ernesto Pérez Charles</w:t>
       </w:r>
       <w:commentRangeEnd w:id="25"/>
       <w:r>
@@ -3310,7 +3458,7 @@
         <w:rPr>
           <w:rFonts w:ascii="Arial" w:eastAsia="Arial" w:hAnsi="Arial" w:cs="Arial"/>
         </w:rPr>
-        <w:t xml:space="preserve"> de fecha </w:t>
+        <w:t xml:space="preserve">, el Notario Público Titular de la Notaría Pública número </w:t>
       </w:r>
       <w:commentRangeStart w:id="26"/>
       <w:r>
@@ -3318,7 +3466,13 @@
           <w:rFonts w:ascii="Arial" w:eastAsia="Arial" w:hAnsi="Arial" w:cs="Arial"/>
           <w:shd w:val="clear" w:color="auto" w:fill="BDD6EE" w:themeFill="accent1" w:themeFillTint="66"/>
         </w:rPr>
-        <w:t>04 (CUATRO), de agosto de 1998, (MIL NOVECIENTOS NOVENTA Y OCHO)</w:t>
+        <w:t>133 (ciento treinta y tres)</w:t>
+      </w:r>
+      <w:r>
+        <w:rPr>
+          <w:rFonts w:ascii="Arial" w:eastAsia="Arial" w:hAnsi="Arial" w:cs="Arial"/>
+        </w:rPr>
+        <w:t xml:space="preserve">, </w:t>
       </w:r>
       <w:commentRangeEnd w:id="26"/>
       <w:r>
@@ -3331,7 +3485,7 @@
         <w:rPr>
           <w:rFonts w:ascii="Arial" w:eastAsia="Arial" w:hAnsi="Arial" w:cs="Arial"/>
         </w:rPr>
-        <w:t xml:space="preserve">, pasado ante la fe del Licenciado </w:t>
+        <w:t xml:space="preserve">de la </w:t>
       </w:r>
       <w:commentRangeStart w:id="27"/>
       <w:r>
@@ -3339,7 +3493,13 @@
           <w:rFonts w:ascii="Arial" w:eastAsia="Arial" w:hAnsi="Arial" w:cs="Arial"/>
           <w:shd w:val="clear" w:color="auto" w:fill="BDD6EE" w:themeFill="accent1" w:themeFillTint="66"/>
         </w:rPr>
-        <w:t>Ernesto Pérez Charles</w:t>
+        <w:t>Demarcación Notarial de Monterrey, Nuevo León</w:t>
+      </w:r>
+      <w:r>
+        <w:rPr>
+          <w:rFonts w:ascii="Arial" w:eastAsia="Arial" w:hAnsi="Arial" w:cs="Arial"/>
+        </w:rPr>
+        <w:t>.</w:t>
       </w:r>
       <w:commentRangeEnd w:id="27"/>
       <w:r>
@@ -3347,60 +3507,6 @@
           <w:rStyle w:val="CommentReference"/>
         </w:rPr>
         <w:commentReference w:id="27"/>
-      </w:r>
-      <w:r>
-        <w:rPr>
-          <w:rFonts w:ascii="Arial" w:eastAsia="Arial" w:hAnsi="Arial" w:cs="Arial"/>
-        </w:rPr>
-        <w:t xml:space="preserve">, el Notario Público Titular de la Notaría Pública número </w:t>
-      </w:r>
-      <w:commentRangeStart w:id="28"/>
-      <w:r>
-        <w:rPr>
-          <w:rFonts w:ascii="Arial" w:eastAsia="Arial" w:hAnsi="Arial" w:cs="Arial"/>
-          <w:shd w:val="clear" w:color="auto" w:fill="BDD6EE" w:themeFill="accent1" w:themeFillTint="66"/>
-        </w:rPr>
-        <w:t>133 (ciento treinta y tres)</w:t>
-      </w:r>
-      <w:r>
-        <w:rPr>
-          <w:rFonts w:ascii="Arial" w:eastAsia="Arial" w:hAnsi="Arial" w:cs="Arial"/>
-        </w:rPr>
-        <w:t xml:space="preserve">, </w:t>
-      </w:r>
-      <w:commentRangeEnd w:id="28"/>
-      <w:r>
-        <w:rPr>
-          <w:rStyle w:val="CommentReference"/>
-        </w:rPr>
-        <w:commentReference w:id="28"/>
-      </w:r>
-      <w:r>
-        <w:rPr>
-          <w:rFonts w:ascii="Arial" w:eastAsia="Arial" w:hAnsi="Arial" w:cs="Arial"/>
-        </w:rPr>
-        <w:t xml:space="preserve">de la </w:t>
-      </w:r>
-      <w:commentRangeStart w:id="29"/>
-      <w:r>
-        <w:rPr>
-          <w:rFonts w:ascii="Arial" w:eastAsia="Arial" w:hAnsi="Arial" w:cs="Arial"/>
-          <w:shd w:val="clear" w:color="auto" w:fill="BDD6EE" w:themeFill="accent1" w:themeFillTint="66"/>
-        </w:rPr>
-        <w:t>Demarcación Notarial de Monterrey, Nuevo León</w:t>
-      </w:r>
-      <w:r>
-        <w:rPr>
-          <w:rFonts w:ascii="Arial" w:eastAsia="Arial" w:hAnsi="Arial" w:cs="Arial"/>
-        </w:rPr>
-        <w:t>.</w:t>
-      </w:r>
-      <w:commentRangeEnd w:id="29"/>
-      <w:r>
-        <w:rPr>
-          <w:rStyle w:val="CommentReference"/>
-        </w:rPr>
-        <w:commentReference w:id="29"/>
       </w:r>
     </w:p>
     <w:p>
@@ -3427,7 +3533,80 @@
         </w:rPr>
         <w:t xml:space="preserve">Que acude en su representación legal es el </w:t>
       </w:r>
+      <w:commentRangeStart w:id="28"/>
+      <w:commentRangeStart w:id="29"/>
+      <w:r>
+        <w:rPr>
+          <w:rFonts w:ascii="Arial" w:eastAsia="Arial" w:hAnsi="Arial" w:cs="Arial"/>
+          <w:b/>
+          <w:shd w:val="clear" w:color="auto" w:fill="BDD6EE" w:themeFill="accent1" w:themeFillTint="66"/>
+        </w:rPr>
+        <w:t>CIUDADANO DANIEL GARZA CAVAZOS</w:t>
+      </w:r>
+      <w:commentRangeEnd w:id="28"/>
+      <w:r>
+        <w:rPr>
+          <w:rStyle w:val="CommentReference"/>
+        </w:rPr>
+        <w:commentReference w:id="28"/>
+      </w:r>
+      <w:commentRangeEnd w:id="29"/>
+      <w:r>
+        <w:rPr>
+          <w:rStyle w:val="CommentReference"/>
+        </w:rPr>
+        <w:commentReference w:id="29"/>
+      </w:r>
+      <w:r>
+        <w:rPr>
+          <w:rFonts w:ascii="Arial" w:eastAsia="Arial" w:hAnsi="Arial" w:cs="Arial"/>
+          <w:b/>
+        </w:rPr>
+        <w:t>,</w:t>
+      </w:r>
+      <w:r>
+        <w:rPr>
+          <w:rFonts w:ascii="Arial" w:eastAsia="Arial" w:hAnsi="Arial" w:cs="Arial"/>
+        </w:rPr>
+        <w:t xml:space="preserve"> a quien le fue otorgado el poder, mediante </w:t>
+      </w:r>
+      <w:r>
+        <w:rPr>
+          <w:rFonts w:ascii="Arial" w:eastAsia="Arial" w:hAnsi="Arial" w:cs="Arial"/>
+          <w:b/>
+        </w:rPr>
+        <w:t xml:space="preserve">Escritura Pública número </w:t>
+      </w:r>
       <w:commentRangeStart w:id="30"/>
+      <w:r>
+        <w:rPr>
+          <w:rFonts w:ascii="Arial" w:eastAsia="Arial" w:hAnsi="Arial" w:cs="Arial"/>
+          <w:b/>
+          <w:shd w:val="clear" w:color="auto" w:fill="BDD6EE" w:themeFill="accent1" w:themeFillTint="66"/>
+        </w:rPr>
+        <w:t>67,956 (SESENTA Y SIETE MIL NOVECIENTOS CINCUENTA Y SEIS)</w:t>
+      </w:r>
+      <w:r>
+        <w:rPr>
+          <w:rFonts w:ascii="Arial" w:eastAsia="Arial" w:hAnsi="Arial" w:cs="Arial"/>
+          <w:b/>
+        </w:rPr>
+        <w:t>,</w:t>
+      </w:r>
+      <w:commentRangeEnd w:id="30"/>
+      <w:r>
+        <w:rPr>
+          <w:rStyle w:val="CommentReference"/>
+        </w:rPr>
+        <w:commentReference w:id="30"/>
+      </w:r>
+      <w:r>
+        <w:rPr>
+          <w:rFonts w:ascii="Arial" w:eastAsia="Arial" w:hAnsi="Arial" w:cs="Arial"/>
+          <w:b/>
+        </w:rPr>
+        <w:t xml:space="preserve"> de fecha </w:t>
+      </w:r>
       <w:commentRangeStart w:id="31"/>
       <w:r>
         <w:rPr>
@@ -3435,193 +3614,120 @@
           <w:b/>
           <w:shd w:val="clear" w:color="auto" w:fill="BDD6EE" w:themeFill="accent1" w:themeFillTint="66"/>
         </w:rPr>
-        <w:t>CIUDADANO DANIEL GARZA CAVAZOS</w:t>
-      </w:r>
-      <w:commentRangeEnd w:id="30"/>
+        <w:t>10 (DIEZ) de noviembre de 2022 (DOS MIL VEINTIDÓS)</w:t>
+      </w:r>
+      <w:r>
+        <w:rPr>
+          <w:rFonts w:ascii="Arial" w:eastAsia="Arial" w:hAnsi="Arial" w:cs="Arial"/>
+          <w:b/>
+        </w:rPr>
+        <w:t xml:space="preserve">, </w:t>
+      </w:r>
+      <w:commentRangeEnd w:id="31"/>
       <w:r>
         <w:rPr>
           <w:rStyle w:val="CommentReference"/>
         </w:rPr>
-        <w:commentReference w:id="30"/>
-      </w:r>
-      <w:commentRangeEnd w:id="31"/>
+        <w:commentReference w:id="31"/>
+      </w:r>
+      <w:r>
+        <w:rPr>
+          <w:rFonts w:ascii="Arial" w:eastAsia="Arial" w:hAnsi="Arial" w:cs="Arial"/>
+          <w:b/>
+        </w:rPr>
+        <w:t xml:space="preserve">pasado ante la fe del Licenciado </w:t>
+      </w:r>
+      <w:commentRangeStart w:id="32"/>
+      <w:r>
+        <w:rPr>
+          <w:rFonts w:ascii="Arial" w:eastAsia="Arial" w:hAnsi="Arial" w:cs="Arial"/>
+          <w:b/>
+          <w:shd w:val="clear" w:color="auto" w:fill="BDD6EE" w:themeFill="accent1" w:themeFillTint="66"/>
+        </w:rPr>
+        <w:t xml:space="preserve">Eduardo Adolfo </w:t>
+      </w:r>
+      <w:proofErr w:type="spellStart"/>
+      <w:r>
+        <w:rPr>
+          <w:rFonts w:ascii="Arial" w:eastAsia="Arial" w:hAnsi="Arial" w:cs="Arial"/>
+          <w:b/>
+          <w:shd w:val="clear" w:color="auto" w:fill="BDD6EE" w:themeFill="accent1" w:themeFillTint="66"/>
+        </w:rPr>
+        <w:t>Manautou</w:t>
+      </w:r>
+      <w:proofErr w:type="spellEnd"/>
+      <w:r>
+        <w:rPr>
+          <w:rFonts w:ascii="Arial" w:eastAsia="Arial" w:hAnsi="Arial" w:cs="Arial"/>
+          <w:b/>
+          <w:shd w:val="clear" w:color="auto" w:fill="BDD6EE" w:themeFill="accent1" w:themeFillTint="66"/>
+        </w:rPr>
+        <w:t xml:space="preserve"> Ayala</w:t>
+      </w:r>
+      <w:commentRangeEnd w:id="32"/>
       <w:r>
         <w:rPr>
           <w:rStyle w:val="CommentReference"/>
         </w:rPr>
-        <w:commentReference w:id="31"/>
-      </w:r>
-      <w:r>
-        <w:rPr>
-          <w:rFonts w:ascii="Arial" w:eastAsia="Arial" w:hAnsi="Arial" w:cs="Arial"/>
-          <w:b/>
-        </w:rPr>
-        <w:t>,</w:t>
-      </w:r>
-      <w:r>
-        <w:rPr>
-          <w:rFonts w:ascii="Arial" w:eastAsia="Arial" w:hAnsi="Arial" w:cs="Arial"/>
-        </w:rPr>
-        <w:t xml:space="preserve"> a quien le fue otorgado el poder, mediante </w:t>
-      </w:r>
-      <w:r>
-        <w:rPr>
-          <w:rFonts w:ascii="Arial" w:eastAsia="Arial" w:hAnsi="Arial" w:cs="Arial"/>
-          <w:b/>
-        </w:rPr>
-        <w:t xml:space="preserve">Escritura Pública número </w:t>
-      </w:r>
-      <w:commentRangeStart w:id="32"/>
+        <w:commentReference w:id="32"/>
+      </w:r>
+      <w:r>
+        <w:rPr>
+          <w:rFonts w:ascii="Arial" w:eastAsia="Arial" w:hAnsi="Arial" w:cs="Arial"/>
+          <w:b/>
+        </w:rPr>
+        <w:t xml:space="preserve">, el Notario Público Titular de la Notaría Pública número </w:t>
+      </w:r>
+      <w:commentRangeStart w:id="33"/>
       <w:r>
         <w:rPr>
           <w:rFonts w:ascii="Arial" w:eastAsia="Arial" w:hAnsi="Arial" w:cs="Arial"/>
           <w:b/>
           <w:shd w:val="clear" w:color="auto" w:fill="BDD6EE" w:themeFill="accent1" w:themeFillTint="66"/>
         </w:rPr>
-        <w:t>67,956 (SESENTA Y SIETE MIL NOVECIENTOS CINCUENTA Y SEIS)</w:t>
-      </w:r>
-      <w:r>
-        <w:rPr>
-          <w:rFonts w:ascii="Arial" w:eastAsia="Arial" w:hAnsi="Arial" w:cs="Arial"/>
-          <w:b/>
-        </w:rPr>
-        <w:t>,</w:t>
-      </w:r>
-      <w:commentRangeEnd w:id="32"/>
+        <w:t>123 (CIENTO VEINTITRÉS</w:t>
+      </w:r>
+      <w:r>
+        <w:rPr>
+          <w:rFonts w:ascii="Arial" w:eastAsia="Arial" w:hAnsi="Arial" w:cs="Arial"/>
+          <w:shd w:val="clear" w:color="auto" w:fill="BDD6EE" w:themeFill="accent1" w:themeFillTint="66"/>
+        </w:rPr>
+        <w:t>)</w:t>
+      </w:r>
+      <w:r>
+        <w:rPr>
+          <w:rFonts w:ascii="Arial" w:eastAsia="Arial" w:hAnsi="Arial" w:cs="Arial"/>
+        </w:rPr>
+        <w:t xml:space="preserve">, </w:t>
+      </w:r>
+      <w:commentRangeEnd w:id="33"/>
       <w:r>
         <w:rPr>
           <w:rStyle w:val="CommentReference"/>
         </w:rPr>
-        <w:commentReference w:id="32"/>
-      </w:r>
-      <w:r>
-        <w:rPr>
-          <w:rFonts w:ascii="Arial" w:eastAsia="Arial" w:hAnsi="Arial" w:cs="Arial"/>
-          <w:b/>
-        </w:rPr>
-        <w:t xml:space="preserve"> de fecha </w:t>
-      </w:r>
-      <w:commentRangeStart w:id="33"/>
+        <w:commentReference w:id="33"/>
+      </w:r>
+      <w:r>
+        <w:rPr>
+          <w:rFonts w:ascii="Arial" w:eastAsia="Arial" w:hAnsi="Arial" w:cs="Arial"/>
+        </w:rPr>
+        <w:t xml:space="preserve">de la Demarcación Notarial de Querétaro, Querétaro; manifestando bajo protesta de decir verdad, que el conferido no le ha sido revocado o modificado en forma alguna por lo que cuenta con capacidad legal para obligarse a nombre de su representada al tenor de lo convenido en el presente contrato y se identifica con credencial para votar expedida por el Instituto Nacional Electoral con número de folio </w:t>
+      </w:r>
+      <w:commentRangeStart w:id="34"/>
       <w:r>
         <w:rPr>
           <w:rFonts w:ascii="Arial" w:eastAsia="Arial" w:hAnsi="Arial" w:cs="Arial"/>
           <w:b/>
           <w:shd w:val="clear" w:color="auto" w:fill="BDD6EE" w:themeFill="accent1" w:themeFillTint="66"/>
         </w:rPr>
-        <w:t>10 (DIEZ) de noviembre de 2022 (DOS MIL VEINTIDÓS)</w:t>
-      </w:r>
-      <w:r>
-        <w:rPr>
-          <w:rFonts w:ascii="Arial" w:eastAsia="Arial" w:hAnsi="Arial" w:cs="Arial"/>
-          <w:b/>
-        </w:rPr>
-        <w:t xml:space="preserve">, </w:t>
-      </w:r>
-      <w:commentRangeEnd w:id="33"/>
+        <w:t>IDMEX2441200759</w:t>
+      </w:r>
+      <w:commentRangeEnd w:id="34"/>
       <w:r>
         <w:rPr>
           <w:rStyle w:val="CommentReference"/>
         </w:rPr>
-        <w:commentReference w:id="33"/>
-      </w:r>
-      <w:r>
-        <w:rPr>
-          <w:rFonts w:ascii="Arial" w:eastAsia="Arial" w:hAnsi="Arial" w:cs="Arial"/>
-          <w:b/>
-        </w:rPr>
-        <w:t xml:space="preserve">pasado ante la fe del Licenciado </w:t>
-      </w:r>
-      <w:commentRangeStart w:id="34"/>
-      <w:r>
-        <w:rPr>
-          <w:rFonts w:ascii="Arial" w:eastAsia="Arial" w:hAnsi="Arial" w:cs="Arial"/>
-          <w:b/>
-          <w:shd w:val="clear" w:color="auto" w:fill="BDD6EE" w:themeFill="accent1" w:themeFillTint="66"/>
-        </w:rPr>
-        <w:t xml:space="preserve">Eduardo Adolfo </w:t>
-      </w:r>
-      <w:proofErr w:type="spellStart"/>
-      <w:r>
-        <w:rPr>
-          <w:rFonts w:ascii="Arial" w:eastAsia="Arial" w:hAnsi="Arial" w:cs="Arial"/>
-          <w:b/>
-          <w:shd w:val="clear" w:color="auto" w:fill="BDD6EE" w:themeFill="accent1" w:themeFillTint="66"/>
-        </w:rPr>
-        <w:t>Manautou</w:t>
-      </w:r>
-      <w:proofErr w:type="spellEnd"/>
-      <w:r>
-        <w:rPr>
-          <w:rFonts w:ascii="Arial" w:eastAsia="Arial" w:hAnsi="Arial" w:cs="Arial"/>
-          <w:b/>
-          <w:shd w:val="clear" w:color="auto" w:fill="BDD6EE" w:themeFill="accent1" w:themeFillTint="66"/>
-        </w:rPr>
-        <w:t xml:space="preserve"> Ayala</w:t>
-      </w:r>
-      <w:commentRangeEnd w:id="34"/>
-      <w:r>
-        <w:rPr>
-          <w:rStyle w:val="CommentReference"/>
-        </w:rPr>
         <w:commentReference w:id="34"/>
-      </w:r>
-      <w:r>
-        <w:rPr>
-          <w:rFonts w:ascii="Arial" w:eastAsia="Arial" w:hAnsi="Arial" w:cs="Arial"/>
-          <w:b/>
-        </w:rPr>
-        <w:t xml:space="preserve">, el Notario Público Titular de la Notaría Pública número </w:t>
-      </w:r>
-      <w:commentRangeStart w:id="35"/>
-      <w:r>
-        <w:rPr>
-          <w:rFonts w:ascii="Arial" w:eastAsia="Arial" w:hAnsi="Arial" w:cs="Arial"/>
-          <w:b/>
-          <w:shd w:val="clear" w:color="auto" w:fill="BDD6EE" w:themeFill="accent1" w:themeFillTint="66"/>
-        </w:rPr>
-        <w:t>123 (CIENTO VEINTITRÉS</w:t>
-      </w:r>
-      <w:r>
-        <w:rPr>
-          <w:rFonts w:ascii="Arial" w:eastAsia="Arial" w:hAnsi="Arial" w:cs="Arial"/>
-          <w:shd w:val="clear" w:color="auto" w:fill="BDD6EE" w:themeFill="accent1" w:themeFillTint="66"/>
-        </w:rPr>
-        <w:t>)</w:t>
-      </w:r>
-      <w:r>
-        <w:rPr>
-          <w:rFonts w:ascii="Arial" w:eastAsia="Arial" w:hAnsi="Arial" w:cs="Arial"/>
-        </w:rPr>
-        <w:t xml:space="preserve">, </w:t>
-      </w:r>
-      <w:commentRangeEnd w:id="35"/>
-      <w:r>
-        <w:rPr>
-          <w:rStyle w:val="CommentReference"/>
-        </w:rPr>
-        <w:commentReference w:id="35"/>
-      </w:r>
-      <w:r>
-        <w:rPr>
-          <w:rFonts w:ascii="Arial" w:eastAsia="Arial" w:hAnsi="Arial" w:cs="Arial"/>
-        </w:rPr>
-        <w:t xml:space="preserve">de la Demarcación Notarial de Querétaro, Querétaro; manifestando bajo protesta de decir verdad, que el conferido no le ha sido revocado o modificado en forma alguna por lo que cuenta con capacidad legal para obligarse a nombre de su representada al tenor de lo convenido en el presente contrato y se identifica con credencial para votar expedida por el Instituto Nacional Electoral con número de folio </w:t>
-      </w:r>
-      <w:commentRangeStart w:id="36"/>
-      <w:r>
-        <w:rPr>
-          <w:rFonts w:ascii="Arial" w:eastAsia="Arial" w:hAnsi="Arial" w:cs="Arial"/>
-          <w:b/>
-          <w:shd w:val="clear" w:color="auto" w:fill="BDD6EE" w:themeFill="accent1" w:themeFillTint="66"/>
-        </w:rPr>
-        <w:t>IDMEX2441200759</w:t>
-      </w:r>
-      <w:commentRangeEnd w:id="36"/>
-      <w:r>
-        <w:rPr>
-          <w:rStyle w:val="CommentReference"/>
-        </w:rPr>
-        <w:commentReference w:id="36"/>
       </w:r>
       <w:r>
         <w:rPr>
@@ -3655,7 +3761,7 @@
         </w:rPr>
         <w:t xml:space="preserve">Se encuentra inscrito en la Secretaría de Hacienda y Crédito Público (SHCP) mediante el Registro Federal de Contribuyentes (RFC) bajo la Clave </w:t>
       </w:r>
-      <w:commentRangeStart w:id="37"/>
+      <w:commentRangeStart w:id="35"/>
       <w:r>
         <w:rPr>
           <w:rFonts w:ascii="Arial" w:eastAsia="Arial" w:hAnsi="Arial" w:cs="Arial"/>
@@ -3665,12 +3771,12 @@
         </w:rPr>
         <w:t>NIR980922ET8</w:t>
       </w:r>
-      <w:commentRangeEnd w:id="37"/>
+      <w:commentRangeEnd w:id="35"/>
       <w:r>
         <w:rPr>
           <w:rStyle w:val="CommentReference"/>
         </w:rPr>
-        <w:commentReference w:id="37"/>
+        <w:commentReference w:id="35"/>
       </w:r>
       <w:r>
         <w:rPr>
@@ -3724,7 +3830,7 @@
         </w:rPr>
         <w:t xml:space="preserve">AVENIDA ANILLO </w:t>
       </w:r>
-      <w:commentRangeStart w:id="38"/>
+      <w:commentRangeStart w:id="36"/>
       <w:r>
         <w:rPr>
           <w:rFonts w:ascii="Arial" w:eastAsia="Arial" w:hAnsi="Arial" w:cs="Arial"/>
@@ -3752,12 +3858,12 @@
         </w:rPr>
         <w:t>MERO INTERIOR 12 (DOCE) Y 14 (CATORCE), COLONIA HACIENDA SAN JERÓNIMO, MONTERREY, NUEVO LEÓN, CÓDIGO POSTAL 64637 (SESENTA Y CUATRO MIL SEISCIENTOS TREINTA Y SIETE).</w:t>
       </w:r>
-      <w:commentRangeEnd w:id="38"/>
+      <w:commentRangeEnd w:id="36"/>
       <w:r>
         <w:rPr>
           <w:rStyle w:val="CommentReference"/>
         </w:rPr>
-        <w:commentReference w:id="38"/>
+        <w:commentReference w:id="36"/>
       </w:r>
     </w:p>
     <w:p>
@@ -4159,7 +4265,7 @@
         </w:rPr>
         <w:t xml:space="preserve"> requiere la </w:t>
       </w:r>
-      <w:commentRangeStart w:id="39"/>
+      <w:commentRangeStart w:id="37"/>
       <w:r>
         <w:rPr>
           <w:rFonts w:ascii="Arial" w:hAnsi="Arial" w:cs="Arial"/>
@@ -4199,12 +4305,12 @@
         </w:rPr>
         <w:t xml:space="preserve"> Y CUALQUIER OTRO TIPO DE SERVICIOS TENDIENTES A LA INTEGRACIÓN Y MEJORAMIENTO URBANO DEL MUNICIPIO</w:t>
       </w:r>
-      <w:commentRangeEnd w:id="39"/>
+      <w:commentRangeEnd w:id="37"/>
       <w:r>
         <w:rPr>
           <w:rStyle w:val="CommentReference"/>
         </w:rPr>
-        <w:commentReference w:id="39"/>
+        <w:commentReference w:id="37"/>
       </w:r>
       <w:r>
         <w:rPr>
@@ -4559,7 +4665,7 @@
         </w:rPr>
         <w:t>“</w:t>
       </w:r>
-      <w:commentRangeStart w:id="40"/>
+      <w:commentRangeStart w:id="38"/>
       <w:r>
         <w:rPr>
           <w:rFonts w:ascii="Arial" w:hAnsi="Arial" w:cs="Arial"/>
@@ -4584,20 +4690,20 @@
         </w:rPr>
         <w:t>Y CUALQUIER OTRO TIPO DE SERVICIOS TENDIENTES A LA INTEGRACIÓN Y MEJORAMIENTO URBANO DEL MUNICIPIO</w:t>
       </w:r>
-      <w:commentRangeStart w:id="41"/>
-      <w:commentRangeEnd w:id="41"/>
+      <w:commentRangeStart w:id="39"/>
+      <w:commentRangeEnd w:id="39"/>
       <w:r>
         <w:rPr>
           <w:rStyle w:val="CommentReference"/>
         </w:rPr>
-        <w:commentReference w:id="41"/>
-      </w:r>
-      <w:commentRangeEnd w:id="40"/>
+        <w:commentReference w:id="39"/>
+      </w:r>
+      <w:commentRangeEnd w:id="38"/>
       <w:r>
         <w:rPr>
           <w:rStyle w:val="CommentReference"/>
         </w:rPr>
-        <w:commentReference w:id="40"/>
+        <w:commentReference w:id="38"/>
       </w:r>
       <w:r>
         <w:rPr>
@@ -5469,7 +5575,7 @@
         </w:rPr>
         <w:t xml:space="preserve"> </w:t>
       </w:r>
-      <w:commentRangeStart w:id="42"/>
+      <w:commentRangeStart w:id="40"/>
       <w:r>
         <w:rPr>
           <w:rFonts w:ascii="Arial" w:eastAsia="Cambria" w:hAnsi="Arial" w:cs="Arial"/>
@@ -5702,12 +5808,12 @@
         </w:rPr>
         <w:t>).</w:t>
       </w:r>
-      <w:commentRangeEnd w:id="42"/>
+      <w:commentRangeEnd w:id="40"/>
       <w:r>
         <w:rPr>
           <w:rStyle w:val="CommentReference"/>
         </w:rPr>
-        <w:commentReference w:id="42"/>
+        <w:commentReference w:id="40"/>
       </w:r>
     </w:p>
     <w:p>
@@ -5986,7 +6092,7 @@
         </w:rPr>
         <w:t xml:space="preserve">de </w:t>
       </w:r>
-      <w:commentRangeStart w:id="43"/>
+      <w:commentRangeStart w:id="41"/>
       <w:r>
         <w:rPr>
           <w:rFonts w:ascii="Arial" w:eastAsia="Arial" w:hAnsi="Arial" w:cs="Arial"/>
@@ -6043,12 +6149,12 @@
         </w:rPr>
         <w:t>00/100 M.N.)</w:t>
       </w:r>
-      <w:commentRangeEnd w:id="43"/>
+      <w:commentRangeEnd w:id="41"/>
       <w:r>
         <w:rPr>
           <w:rStyle w:val="CommentReference"/>
         </w:rPr>
-        <w:commentReference w:id="43"/>
+        <w:commentReference w:id="41"/>
       </w:r>
       <w:r>
         <w:rPr>
@@ -6063,7 +6169,7 @@
         </w:rPr>
         <w:t xml:space="preserve">y hasta por un monto máximo de </w:t>
       </w:r>
-      <w:commentRangeStart w:id="44"/>
+      <w:commentRangeStart w:id="42"/>
       <w:r>
         <w:rPr>
           <w:rFonts w:ascii="Arial" w:eastAsia="Arial" w:hAnsi="Arial" w:cs="Arial"/>
@@ -6078,12 +6184,12 @@
         </w:rPr>
         <w:t xml:space="preserve"> </w:t>
       </w:r>
-      <w:commentRangeEnd w:id="44"/>
+      <w:commentRangeEnd w:id="42"/>
       <w:r>
         <w:rPr>
           <w:rStyle w:val="CommentReference"/>
         </w:rPr>
-        <w:commentReference w:id="44"/>
+        <w:commentReference w:id="42"/>
       </w:r>
       <w:r>
         <w:rPr>
@@ -7188,7 +7294,7 @@
         </w:rPr>
         <w:t xml:space="preserve"> </w:t>
       </w:r>
-      <w:commentRangeStart w:id="45"/>
+      <w:commentRangeStart w:id="43"/>
       <w:r>
         <w:rPr>
           <w:rFonts w:ascii="Arial" w:eastAsia="Cambria" w:hAnsi="Arial" w:cs="Arial"/>
@@ -7203,12 +7309,12 @@
         </w:rPr>
         <w:t xml:space="preserve"> </w:t>
       </w:r>
-      <w:commentRangeEnd w:id="45"/>
+      <w:commentRangeEnd w:id="43"/>
       <w:r>
         <w:rPr>
           <w:rStyle w:val="CommentReference"/>
         </w:rPr>
-        <w:commentReference w:id="45"/>
+        <w:commentReference w:id="43"/>
       </w:r>
       <w:r>
         <w:rPr>
@@ -7496,7 +7602,7 @@
         </w:rPr>
         <w:t xml:space="preserve"> </w:t>
       </w:r>
-      <w:commentRangeStart w:id="46"/>
+      <w:commentRangeStart w:id="44"/>
       <w:r>
         <w:rPr>
           <w:rFonts w:ascii="Arial" w:eastAsia="Cambria" w:hAnsi="Arial" w:cs="Arial"/>
@@ -7512,12 +7618,12 @@
         </w:rPr>
         <w:t xml:space="preserve"> </w:t>
       </w:r>
-      <w:commentRangeEnd w:id="46"/>
+      <w:commentRangeEnd w:id="44"/>
       <w:r>
         <w:rPr>
           <w:rStyle w:val="CommentReference"/>
         </w:rPr>
-        <w:commentReference w:id="46"/>
+        <w:commentReference w:id="44"/>
       </w:r>
       <w:r>
         <w:rPr>
@@ -11023,7 +11129,7 @@
         </w:rPr>
         <w:t xml:space="preserve"> </w:t>
       </w:r>
-      <w:commentRangeStart w:id="47"/>
+      <w:commentRangeStart w:id="45"/>
       <w:r>
         <w:rPr>
           <w:rFonts w:ascii="Arial" w:hAnsi="Arial" w:cs="Arial"/>
@@ -11079,12 +11185,12 @@
         </w:rPr>
         <w:t xml:space="preserve"> </w:t>
       </w:r>
-      <w:commentRangeEnd w:id="47"/>
+      <w:commentRangeEnd w:id="45"/>
       <w:r>
         <w:rPr>
           <w:rStyle w:val="CommentReference"/>
         </w:rPr>
-        <w:commentReference w:id="47"/>
+        <w:commentReference w:id="45"/>
       </w:r>
       <w:r>
         <w:rPr>
@@ -11150,7 +11256,7 @@
         </w:rPr>
         <w:t xml:space="preserve"> EN EL MUNICIPIO DE SAN JUAN DEL RÍO, QUERÉTARO, EL DÍA </w:t>
       </w:r>
-      <w:commentRangeStart w:id="48"/>
+      <w:commentRangeStart w:id="46"/>
       <w:r>
         <w:rPr>
           <w:rFonts w:ascii="Arial" w:hAnsi="Arial" w:cs="Arial"/>
@@ -11262,12 +11368,12 @@
         </w:rPr>
         <w:t>).</w:t>
       </w:r>
-      <w:commentRangeEnd w:id="48"/>
+      <w:commentRangeEnd w:id="46"/>
       <w:r>
         <w:rPr>
           <w:rStyle w:val="CommentReference"/>
         </w:rPr>
-        <w:commentReference w:id="48"/>
+        <w:commentReference w:id="46"/>
       </w:r>
     </w:p>
     <w:p>
@@ -11585,7 +11691,7 @@
                 <w:b/>
               </w:rPr>
             </w:pPr>
-            <w:commentRangeStart w:id="49"/>
+            <w:commentRangeStart w:id="47"/>
             <w:r>
               <w:rPr>
                 <w:rFonts w:ascii="Arial" w:eastAsia="Arial" w:hAnsi="Arial" w:cs="Arial"/>
@@ -11629,12 +11735,12 @@
               </w:rPr>
               <w:t xml:space="preserve"> Municipal</w:t>
             </w:r>
-            <w:commentRangeEnd w:id="49"/>
+            <w:commentRangeEnd w:id="47"/>
             <w:r>
               <w:rPr>
                 <w:rStyle w:val="CommentReference"/>
               </w:rPr>
-              <w:commentReference w:id="49"/>
+              <w:commentReference w:id="47"/>
             </w:r>
           </w:p>
           <w:p>
@@ -11717,7 +11823,7 @@
                 <w:bCs/>
               </w:rPr>
             </w:pPr>
-            <w:commentRangeStart w:id="50"/>
+            <w:commentRangeStart w:id="48"/>
             <w:r>
               <w:rPr>
                 <w:rFonts w:ascii="Arial" w:hAnsi="Arial" w:cs="Arial"/>
@@ -11744,12 +11850,12 @@
               </w:rPr>
               <w:t>Secretario de Administración</w:t>
             </w:r>
-            <w:commentRangeEnd w:id="50"/>
+            <w:commentRangeEnd w:id="48"/>
             <w:r>
               <w:rPr>
                 <w:rStyle w:val="CommentReference"/>
               </w:rPr>
-              <w:commentReference w:id="50"/>
+              <w:commentReference w:id="48"/>
             </w:r>
           </w:p>
           <w:p>
@@ -11824,7 +11930,7 @@
           <w:rFonts w:ascii="Arial" w:hAnsi="Arial" w:cs="Arial"/>
         </w:rPr>
       </w:pPr>
-      <w:commentRangeStart w:id="51"/>
+      <w:commentRangeStart w:id="49"/>
       <w:r>
         <w:rPr>
           <w:rFonts w:ascii="Arial" w:hAnsi="Arial" w:cs="Arial"/>
@@ -11849,12 +11955,12 @@
         </w:rPr>
         <w:t>_________________________</w:t>
       </w:r>
-      <w:commentRangeEnd w:id="51"/>
+      <w:commentRangeEnd w:id="49"/>
       <w:r>
         <w:rPr>
           <w:rStyle w:val="CommentReference"/>
         </w:rPr>
-        <w:commentReference w:id="51"/>
+        <w:commentReference w:id="49"/>
       </w:r>
     </w:p>
     <w:p>
@@ -12028,7 +12134,7 @@
           <w:b/>
         </w:rPr>
       </w:pPr>
-      <w:commentRangeStart w:id="52"/>
+      <w:commentRangeStart w:id="50"/>
       <w:r>
         <w:rPr>
           <w:rFonts w:ascii="Arial" w:hAnsi="Arial" w:cs="Arial"/>
@@ -12043,12 +12149,12 @@
         </w:rPr>
         <w:t>__________________________________</w:t>
       </w:r>
-      <w:commentRangeEnd w:id="52"/>
+      <w:commentRangeEnd w:id="50"/>
       <w:r>
         <w:rPr>
           <w:rStyle w:val="CommentReference"/>
         </w:rPr>
-        <w:commentReference w:id="52"/>
+        <w:commentReference w:id="50"/>
       </w:r>
     </w:p>
     <w:p>
@@ -12197,7 +12303,7 @@
         </w:rPr>
         <w:t>“</w:t>
       </w:r>
-      <w:commentRangeStart w:id="53"/>
+      <w:commentRangeStart w:id="51"/>
       <w:r>
         <w:rPr>
           <w:rFonts w:ascii="Arial" w:hAnsi="Arial" w:cs="Arial"/>
@@ -12208,12 +12314,12 @@
         </w:rPr>
         <w:t>CONTRATO DE ADQUISICIÓN DE CEMENTO Y PRODUCTOS DE CONCRETO CERCANO A 50 TONELADAS</w:t>
       </w:r>
-      <w:commentRangeEnd w:id="53"/>
+      <w:commentRangeEnd w:id="51"/>
       <w:r>
         <w:rPr>
           <w:rStyle w:val="CommentReference"/>
         </w:rPr>
-        <w:commentReference w:id="53"/>
+        <w:commentReference w:id="51"/>
       </w:r>
       <w:r>
         <w:rPr>
@@ -12232,7 +12338,7 @@
         </w:rPr>
         <w:t xml:space="preserve">, número </w:t>
       </w:r>
-      <w:commentRangeStart w:id="54"/>
+      <w:commentRangeStart w:id="52"/>
       <w:proofErr w:type="gramStart"/>
       <w:r>
         <w:rPr>
@@ -12254,13 +12360,13 @@
         </w:rPr>
         <w:t>.MSJR.MAT.202503.ED</w:t>
       </w:r>
-      <w:commentRangeEnd w:id="54"/>
+      <w:commentRangeEnd w:id="52"/>
       <w:proofErr w:type="gramEnd"/>
       <w:r>
         <w:rPr>
           <w:rStyle w:val="CommentReference"/>
         </w:rPr>
-        <w:commentReference w:id="54"/>
+        <w:commentReference w:id="52"/>
       </w:r>
       <w:r>
         <w:rPr>
@@ -12297,7 +12403,7 @@
         </w:rPr>
         <w:t>física</w:t>
       </w:r>
-      <w:commentRangeStart w:id="55"/>
+      <w:commentRangeStart w:id="53"/>
       <w:r>
         <w:rPr>
           <w:rFonts w:ascii="Arial" w:hAnsi="Arial" w:cs="Arial"/>
@@ -12307,12 +12413,12 @@
         </w:rPr>
         <w:t xml:space="preserve"> ________________________.</w:t>
       </w:r>
-      <w:commentRangeEnd w:id="55"/>
+      <w:commentRangeEnd w:id="53"/>
       <w:r>
         <w:rPr>
           <w:rStyle w:val="CommentReference"/>
         </w:rPr>
-        <w:commentReference w:id="55"/>
+        <w:commentReference w:id="53"/>
       </w:r>
     </w:p>
     <w:p>
@@ -12324,7 +12430,7 @@
           <w:b/>
         </w:rPr>
       </w:pPr>
-      <w:commentRangeStart w:id="56"/>
+      <w:commentRangeStart w:id="54"/>
       <w:r>
         <w:rPr>
           <w:rFonts w:ascii="Arial" w:hAnsi="Arial" w:cs="Arial"/>
@@ -12339,12 +12445,12 @@
         </w:rPr>
         <w:t>NEXO 1.</w:t>
       </w:r>
-      <w:commentRangeEnd w:id="56"/>
+      <w:commentRangeEnd w:id="54"/>
       <w:r>
         <w:rPr>
           <w:rStyle w:val="CommentReference"/>
         </w:rPr>
-        <w:commentReference w:id="56"/>
+        <w:commentReference w:id="54"/>
       </w:r>
     </w:p>
     <w:p>
@@ -13111,7 +13217,7 @@
         </w:rPr>
         <w:t>“</w:t>
       </w:r>
-      <w:commentRangeStart w:id="57"/>
+      <w:commentRangeStart w:id="55"/>
       <w:r>
         <w:rPr>
           <w:rFonts w:ascii="Arial" w:hAnsi="Arial" w:cs="Arial"/>
@@ -13122,12 +13228,12 @@
         </w:rPr>
         <w:t>CONTRATO DE ADQUISICIÓN DE CEMENTO Y PRODUCTOS DE CONCRETO CERCANO A 50 TONELADAS</w:t>
       </w:r>
-      <w:commentRangeEnd w:id="57"/>
+      <w:commentRangeEnd w:id="55"/>
       <w:r>
         <w:rPr>
           <w:rStyle w:val="CommentReference"/>
         </w:rPr>
-        <w:commentReference w:id="57"/>
+        <w:commentReference w:id="55"/>
       </w:r>
       <w:r>
         <w:rPr>
@@ -13146,7 +13252,7 @@
         </w:rPr>
         <w:t xml:space="preserve">, número </w:t>
       </w:r>
-      <w:commentRangeStart w:id="58"/>
+      <w:commentRangeStart w:id="56"/>
       <w:proofErr w:type="gramStart"/>
       <w:r>
         <w:rPr>
@@ -13168,13 +13274,13 @@
         </w:rPr>
         <w:t>.MSJR.MAT.202503.ED</w:t>
       </w:r>
-      <w:commentRangeEnd w:id="58"/>
+      <w:commentRangeEnd w:id="56"/>
       <w:proofErr w:type="gramEnd"/>
       <w:r>
         <w:rPr>
           <w:rStyle w:val="CommentReference"/>
         </w:rPr>
-        <w:commentReference w:id="58"/>
+        <w:commentReference w:id="56"/>
       </w:r>
       <w:r>
         <w:rPr>
@@ -13211,7 +13317,7 @@
         </w:rPr>
         <w:t>física</w:t>
       </w:r>
-      <w:commentRangeStart w:id="59"/>
+      <w:commentRangeStart w:id="57"/>
       <w:r>
         <w:rPr>
           <w:rFonts w:ascii="Arial" w:hAnsi="Arial" w:cs="Arial"/>
@@ -13239,12 +13345,12 @@
         </w:rPr>
         <w:t>.</w:t>
       </w:r>
-      <w:commentRangeEnd w:id="59"/>
+      <w:commentRangeEnd w:id="57"/>
       <w:r>
         <w:rPr>
           <w:rStyle w:val="CommentReference"/>
         </w:rPr>
-        <w:commentReference w:id="59"/>
+        <w:commentReference w:id="57"/>
       </w:r>
     </w:p>
     <w:p>
@@ -13260,7 +13366,7 @@
           <w:b/>
         </w:rPr>
       </w:pPr>
-      <w:commentRangeStart w:id="60"/>
+      <w:commentRangeStart w:id="58"/>
       <w:r>
         <w:rPr>
           <w:rFonts w:ascii="Arial" w:hAnsi="Arial" w:cs="Arial"/>
@@ -13275,12 +13381,12 @@
         </w:rPr>
         <w:t>NEXO 2.</w:t>
       </w:r>
-      <w:commentRangeEnd w:id="60"/>
+      <w:commentRangeEnd w:id="58"/>
       <w:r>
         <w:rPr>
           <w:rStyle w:val="CommentReference"/>
         </w:rPr>
-        <w:commentReference w:id="60"/>
+        <w:commentReference w:id="58"/>
       </w:r>
     </w:p>
     <w:tbl>
@@ -13514,7 +13620,7 @@
                 <w:szCs w:val="20"/>
               </w:rPr>
             </w:pPr>
-            <w:commentRangeStart w:id="61"/>
+            <w:commentRangeStart w:id="59"/>
             <w:r>
               <w:rPr>
                 <w:rFonts w:ascii="Arial" w:hAnsi="Arial" w:cs="Arial"/>
@@ -13817,12 +13923,12 @@
               </w:rPr>
               <w:t>5</w:t>
             </w:r>
-            <w:commentRangeEnd w:id="61"/>
+            <w:commentRangeEnd w:id="59"/>
             <w:r>
               <w:rPr>
                 <w:rStyle w:val="CommentReference"/>
               </w:rPr>
-              <w:commentReference w:id="61"/>
+              <w:commentReference w:id="59"/>
             </w:r>
           </w:p>
         </w:tc>
@@ -14044,7 +14150,7 @@
           <w:b/>
         </w:rPr>
       </w:pPr>
-      <w:commentRangeStart w:id="62"/>
+      <w:commentRangeStart w:id="60"/>
       <w:r>
         <w:rPr>
           <w:b/>
@@ -14134,12 +14240,12 @@
         </w:rPr>
         <w:t>ANEXO 3</w:t>
       </w:r>
-      <w:commentRangeEnd w:id="62"/>
+      <w:commentRangeEnd w:id="60"/>
       <w:r>
         <w:rPr>
           <w:rStyle w:val="CommentReference"/>
         </w:rPr>
-        <w:commentReference w:id="62"/>
+        <w:commentReference w:id="60"/>
       </w:r>
     </w:p>
     <w:p>
@@ -14300,7 +14406,7 @@
           <w:szCs w:val="16"/>
         </w:rPr>
       </w:pPr>
-      <w:commentRangeStart w:id="63"/>
+      <w:commentRangeStart w:id="61"/>
       <w:r>
         <w:rPr>
           <w:rFonts w:ascii="Arial" w:hAnsi="Arial" w:cs="Arial"/>
@@ -14308,12 +14414,12 @@
         </w:rPr>
         <w:t>ANEXO 4</w:t>
       </w:r>
-      <w:commentRangeEnd w:id="63"/>
+      <w:commentRangeEnd w:id="61"/>
       <w:r>
         <w:rPr>
           <w:rStyle w:val="CommentReference"/>
         </w:rPr>
-        <w:commentReference w:id="63"/>
+        <w:commentReference w:id="61"/>
       </w:r>
     </w:p>
     <w:p>
@@ -14731,7 +14837,7 @@
               </w:rPr>
               <w:t xml:space="preserve"> de Finanzas, para cumplimiento del </w:t>
             </w:r>
-            <w:commentRangeStart w:id="64"/>
+            <w:commentRangeStart w:id="62"/>
             <w:r>
               <w:rPr>
                 <w:rFonts w:ascii="Arial" w:hAnsi="Arial" w:cs="Arial"/>
@@ -14742,12 +14848,12 @@
               </w:rPr>
               <w:t>CONTRATO DE ADQUISICIÓN DE CEMENTO Y PRODUCTOS DE CONCRETO CERCANO A 50 TONELADAS</w:t>
             </w:r>
-            <w:commentRangeEnd w:id="64"/>
+            <w:commentRangeEnd w:id="62"/>
             <w:r>
               <w:rPr>
                 <w:rStyle w:val="CommentReference"/>
               </w:rPr>
-              <w:commentReference w:id="64"/>
+              <w:commentReference w:id="62"/>
             </w:r>
             <w:r>
               <w:rPr>
@@ -14768,7 +14874,7 @@
               </w:rPr>
               <w:t xml:space="preserve"> </w:t>
             </w:r>
-            <w:commentRangeStart w:id="65"/>
+            <w:commentRangeStart w:id="63"/>
             <w:proofErr w:type="gramStart"/>
             <w:r>
               <w:rPr>
@@ -14780,13 +14886,13 @@
               </w:rPr>
               <w:t>ADM.MSJR.MAT.202503.ED</w:t>
             </w:r>
-            <w:commentRangeEnd w:id="65"/>
+            <w:commentRangeEnd w:id="63"/>
             <w:proofErr w:type="gramEnd"/>
             <w:r>
               <w:rPr>
                 <w:rStyle w:val="CommentReference"/>
               </w:rPr>
-              <w:commentReference w:id="65"/>
+              <w:commentReference w:id="63"/>
             </w:r>
           </w:p>
         </w:tc>
@@ -15115,7 +15221,7 @@
       </w:pPr>
     </w:p>
   </w:comment>
-  <w:comment w:id="17" w:author="Usuario" w:date="2025-03-27T12:26:00Z" w:initials="U">
+  <w:comment w:id="17" w:author="Usuario" w:date="2025-03-27T12:34:00Z" w:initials="U">
     <w:p>
       <w:pPr>
         <w:pStyle w:val="CommentText"/>
@@ -15127,16 +15233,24 @@
         <w:annotationRef/>
       </w:r>
       <w:r>
-        <w:t>DATOS DE LA SUFICIENCIA PRESUPUESTAL PARA ESTE CONTRATO</w:t>
+        <w:t>NÚMERACIÓN DE OCR QUE SE ENCUENTRA EN EL INE DE LA PERSONA FÍSICA</w:t>
       </w:r>
     </w:p>
     <w:p>
       <w:pPr>
         <w:pStyle w:val="CommentText"/>
       </w:pPr>
+      <w:r>
+        <w:t xml:space="preserve"> SE INTEGRA POR 13 NÚMEROS</w:t>
+      </w:r>
+    </w:p>
+    <w:p>
+      <w:pPr>
+        <w:pStyle w:val="CommentText"/>
+      </w:pPr>
     </w:p>
   </w:comment>
-  <w:comment w:id="18" w:author="Usuario" w:date="2025-03-27T12:29:00Z" w:initials="U">
+  <w:comment w:id="18" w:author="Usuario" w:date="2025-03-27T12:36:00Z" w:initials="U">
     <w:p>
       <w:pPr>
         <w:pStyle w:val="CommentText"/>
@@ -15148,11 +15262,11 @@
         <w:annotationRef/>
       </w:r>
       <w:r>
-        <w:t>RAZÓN SOCIAL DE LA PERSONA MORAL O NOMBRE DE LA PERSONA FÍSICA PROVEEDORA PARA ESTE CONTRATO.</w:t>
+        <w:t>ACTIVIDAD ECONÓMINA QUE SE ENCUNETRA EN LA CÉDULA DE IDENTIFICACIÓN DE LA PERSONA FÍSICA</w:t>
       </w:r>
     </w:p>
   </w:comment>
-  <w:comment w:id="19" w:author="Usuario" w:date="2025-03-27T12:34:00Z" w:initials="U">
+  <w:comment w:id="19" w:author="Usuario" w:date="2025-03-27T12:41:00Z" w:initials="U">
     <w:p>
       <w:pPr>
         <w:pStyle w:val="CommentText"/>
@@ -15164,15 +15278,28 @@
         <w:annotationRef/>
       </w:r>
       <w:r>
-        <w:t>NÚMERACIÓN DE OCR QUE SE ENCUENTRA EN EL INE DE LA PERSONA FÍSICA</w:t>
-      </w:r>
-    </w:p>
+        <w:t xml:space="preserve">RFC DE LA PERSONA FÍSICA INTEGRADA POR 13 DIGITOS EN NÚMEROS Y LETRAS </w:t>
+      </w:r>
+    </w:p>
+  </w:comment>
+  <w:comment w:id="20" w:author="Usuario" w:date="2025-03-27T12:41:00Z" w:initials="U">
     <w:p>
       <w:pPr>
         <w:pStyle w:val="CommentText"/>
       </w:pPr>
       <w:r>
-        <w:t xml:space="preserve"> SE INTEGRA POR 13 NÚMEROS</w:t>
+        <w:rPr>
+          <w:rStyle w:val="CommentReference"/>
+        </w:rPr>
+        <w:annotationRef/>
+      </w:r>
+      <w:proofErr w:type="gramStart"/>
+      <w:r>
+        <w:t>CURP  DE</w:t>
+      </w:r>
+      <w:proofErr w:type="gramEnd"/>
+      <w:r>
+        <w:t xml:space="preserve"> LA PERSONA FÍSICA INTEGRADA POR 16 DIGITOS EN NÚMEROS Y LETRAS </w:t>
       </w:r>
     </w:p>
     <w:p>
@@ -15181,7 +15308,7 @@
       </w:pPr>
     </w:p>
   </w:comment>
-  <w:comment w:id="20" w:author="Usuario" w:date="2025-03-27T12:36:00Z" w:initials="U">
+  <w:comment w:id="21" w:author="Usuario" w:date="2025-03-27T12:42:00Z" w:initials="U">
     <w:p>
       <w:pPr>
         <w:pStyle w:val="CommentText"/>
@@ -15193,11 +15320,11 @@
         <w:annotationRef/>
       </w:r>
       <w:r>
-        <w:t>ACTIVIDAD ECONÓMINA QUE SE ENCUNETRA EN LA CÉDULA DE IDENTIFICACIÓN DE LA PERSONA FÍSICA</w:t>
+        <w:t>DOMICILIO FISCAL DE LA PERSONA FÍSICA QUE INCLUYE, CALLE, NÚMERO, COLONIA, CODIGO POSTAL, MUNICIPIO Y ESTADO.</w:t>
       </w:r>
     </w:p>
   </w:comment>
-  <w:comment w:id="21" w:author="Usuario" w:date="2025-03-27T12:41:00Z" w:initials="U">
+  <w:comment w:id="22" w:author="Usuario" w:date="2025-03-27T13:25:00Z" w:initials="U">
     <w:p>
       <w:pPr>
         <w:pStyle w:val="CommentText"/>
@@ -15209,11 +15336,11 @@
         <w:annotationRef/>
       </w:r>
       <w:r>
-        <w:t xml:space="preserve">RFC DE LA PERSONA FÍSICA INTEGRADA POR 13 DIGITOS EN NÚMEROS Y LETRAS </w:t>
+        <w:t>RAZÓN SOCIAL DEL PROVEEDOR O PROVEEDORA CONTRATADA</w:t>
       </w:r>
     </w:p>
   </w:comment>
-  <w:comment w:id="22" w:author="Usuario" w:date="2025-03-27T12:41:00Z" w:initials="U">
+  <w:comment w:id="23" w:author="Usuario" w:date="2025-03-27T15:39:00Z" w:initials="U">
     <w:p>
       <w:pPr>
         <w:pStyle w:val="CommentText"/>
@@ -15224,22 +15351,73 @@
         </w:rPr>
         <w:annotationRef/>
       </w:r>
+      <w:r>
+        <w:t xml:space="preserve">NÚMERO DE LA ESCRITURA PÚBLICA </w:t>
+      </w:r>
+    </w:p>
+  </w:comment>
+  <w:comment w:id="24" w:author="Usuario" w:date="2025-03-27T15:41:00Z" w:initials="U">
+    <w:p>
+      <w:pPr>
+        <w:pStyle w:val="CommentText"/>
+      </w:pPr>
+      <w:r>
+        <w:rPr>
+          <w:rStyle w:val="CommentReference"/>
+        </w:rPr>
+        <w:annotationRef/>
+      </w:r>
+      <w:r>
+        <w:t>FECHA DE LA ESCRITURA PÚBLICA</w:t>
+      </w:r>
+    </w:p>
+    <w:p>
+      <w:pPr>
+        <w:pStyle w:val="CommentText"/>
+      </w:pPr>
+    </w:p>
+  </w:comment>
+  <w:comment w:id="25" w:author="Usuario" w:date="2025-03-27T15:44:00Z" w:initials="U">
+    <w:p>
+      <w:pPr>
+        <w:pStyle w:val="CommentText"/>
+      </w:pPr>
+      <w:r>
+        <w:rPr>
+          <w:rStyle w:val="CommentReference"/>
+        </w:rPr>
+        <w:annotationRef/>
+      </w:r>
+      <w:r>
+        <w:t xml:space="preserve">NOMBRE DEL LICENCIADO QUE PROTOCOLIZA </w:t>
+      </w:r>
       <w:proofErr w:type="gramStart"/>
       <w:r>
-        <w:t>CURP  DE</w:t>
+        <w:t>EL  ACTA</w:t>
       </w:r>
       <w:proofErr w:type="gramEnd"/>
       <w:r>
-        <w:t xml:space="preserve"> LA PERSONA FÍSICA INTEGRADA POR 16 DIGITOS EN NÚMEROS Y LETRAS </w:t>
-      </w:r>
-    </w:p>
+        <w:t xml:space="preserve"> CONSTITUTIVA</w:t>
+      </w:r>
+    </w:p>
+  </w:comment>
+  <w:comment w:id="26" w:author="Usuario" w:date="2025-03-27T15:45:00Z" w:initials="U">
     <w:p>
       <w:pPr>
         <w:pStyle w:val="CommentText"/>
       </w:pPr>
+      <w:r>
+        <w:rPr>
+          <w:rStyle w:val="CommentReference"/>
+        </w:rPr>
+        <w:annotationRef/>
+      </w:r>
+      <w:r>
+        <w:t>NÚMERO DE LA ACTA CONSTITUTIVA</w:t>
+      </w:r>
     </w:p>
   </w:comment>
-  <w:comment w:id="23" w:author="Usuario" w:date="2025-03-27T12:42:00Z" w:initials="U">
+  <w:comment w:id="27" w:author="Usuario" w:date="2025-03-27T15:46:00Z" w:initials="U">
     <w:p>
       <w:pPr>
         <w:pStyle w:val="CommentText"/>
@@ -15251,11 +15429,16 @@
         <w:annotationRef/>
       </w:r>
       <w:r>
-        <w:t>DOMICILIO FISCAL DE LA PERSONA FÍSICA QUE INCLUYE, CALLE, NÚMERO, COLONIA, CODIGO POSTAL, MUNICIPIO Y ESTADO.</w:t>
-      </w:r>
+        <w:t>DEMARCACIÓN NOTARIAL DONDE SE PROTOCOLIZA EL ACTA CONSTITUTIVA</w:t>
+      </w:r>
+    </w:p>
+    <w:p>
+      <w:pPr>
+        <w:pStyle w:val="CommentText"/>
+      </w:pPr>
     </w:p>
   </w:comment>
-  <w:comment w:id="24" w:author="Usuario" w:date="2025-03-27T13:25:00Z" w:initials="U">
+  <w:comment w:id="28" w:author="Usuario" w:date="2025-03-27T15:46:00Z" w:initials="U">
     <w:p>
       <w:pPr>
         <w:pStyle w:val="CommentText"/>
@@ -15267,11 +15450,16 @@
         <w:annotationRef/>
       </w:r>
       <w:r>
-        <w:t>RAZÓN SOCIAL DEL PROVEEDOR O PROVEEDORA CONTRATADA</w:t>
-      </w:r>
+        <w:t>APODERADO LEGAL DE LA PERSONA MORAL</w:t>
+      </w:r>
+    </w:p>
+    <w:p>
+      <w:pPr>
+        <w:pStyle w:val="CommentText"/>
+      </w:pPr>
     </w:p>
   </w:comment>
-  <w:comment w:id="25" w:author="Usuario" w:date="2025-03-27T15:39:00Z" w:initials="U">
+  <w:comment w:id="29" w:author="Usuario" w:date="2025-03-28T08:58:00Z" w:initials="U">
     <w:p>
       <w:pPr>
         <w:pStyle w:val="CommentText"/>
@@ -15283,11 +15471,16 @@
         <w:annotationRef/>
       </w:r>
       <w:r>
-        <w:t xml:space="preserve">NÚMERO DE LA ESCRITURA PÚBLICA </w:t>
-      </w:r>
+        <w:t>NOMBRE DEL APODERADO LEGAL DE LA PERSONA MORAL</w:t>
+      </w:r>
+    </w:p>
+    <w:p>
+      <w:pPr>
+        <w:pStyle w:val="CommentText"/>
+      </w:pPr>
     </w:p>
   </w:comment>
-  <w:comment w:id="26" w:author="Usuario" w:date="2025-03-27T15:41:00Z" w:initials="U">
+  <w:comment w:id="30" w:author="Usuario" w:date="2025-03-28T08:58:00Z" w:initials="U">
     <w:p>
       <w:pPr>
         <w:pStyle w:val="CommentText"/>
@@ -15299,16 +15492,27 @@
         <w:annotationRef/>
       </w:r>
       <w:r>
-        <w:t>FECHA DE LA ESCRITURA PÚBLICA</w:t>
-      </w:r>
-    </w:p>
+        <w:t>NÚMERO DE LA ESCRITURA PÚBLICA DEL PODER GENERAL</w:t>
+      </w:r>
+    </w:p>
+  </w:comment>
+  <w:comment w:id="31" w:author="Usuario" w:date="2025-03-28T08:59:00Z" w:initials="U">
     <w:p>
       <w:pPr>
         <w:pStyle w:val="CommentText"/>
       </w:pPr>
+      <w:r>
+        <w:rPr>
+          <w:rStyle w:val="CommentReference"/>
+        </w:rPr>
+        <w:annotationRef/>
+      </w:r>
+      <w:r>
+        <w:t>FECHA DE LA ESCRITURA PÚBLICA DEL PODER GENERAL</w:t>
+      </w:r>
     </w:p>
   </w:comment>
-  <w:comment w:id="27" w:author="Usuario" w:date="2025-03-27T15:44:00Z" w:initials="U">
+  <w:comment w:id="32" w:author="Usuario" w:date="2025-03-28T08:59:00Z" w:initials="U">
     <w:p>
       <w:pPr>
         <w:pStyle w:val="CommentText"/>
@@ -15320,19 +15524,35 @@
         <w:annotationRef/>
       </w:r>
       <w:r>
-        <w:t xml:space="preserve">NOMBRE DEL LICENCIADO QUE PROTOCOLIZA </w:t>
+        <w:t>NOMBRE DEL LICENCIADO QUE PROTOCOLIZA LA ESCRITURA PÚBLICA DEL PODER GENERAL</w:t>
+      </w:r>
+    </w:p>
+  </w:comment>
+  <w:comment w:id="33" w:author="Usuario" w:date="2025-03-28T09:00:00Z" w:initials="U">
+    <w:p>
+      <w:pPr>
+        <w:pStyle w:val="CommentText"/>
+      </w:pPr>
+      <w:r>
+        <w:rPr>
+          <w:rStyle w:val="CommentReference"/>
+        </w:rPr>
+        <w:annotationRef/>
+      </w:r>
+      <w:r>
+        <w:t xml:space="preserve">NÚMERO DE LA </w:t>
       </w:r>
       <w:proofErr w:type="gramStart"/>
       <w:r>
-        <w:t>EL  ACTA</w:t>
+        <w:t>NOTARÍA  EN</w:t>
       </w:r>
       <w:proofErr w:type="gramEnd"/>
       <w:r>
-        <w:t xml:space="preserve"> CONSTITUTIVA</w:t>
+        <w:t xml:space="preserve"> DONDE SE PROTOCOLIZA LA ESCRITURA PÚBLICA DEL PODER GENERAL</w:t>
       </w:r>
     </w:p>
   </w:comment>
-  <w:comment w:id="28" w:author="Usuario" w:date="2025-03-27T15:45:00Z" w:initials="U">
+  <w:comment w:id="34" w:author="Usuario" w:date="2025-03-28T08:36:00Z" w:initials="U">
     <w:p>
       <w:pPr>
         <w:pStyle w:val="CommentText"/>
@@ -15344,11 +15564,11 @@
         <w:annotationRef/>
       </w:r>
       <w:r>
-        <w:t>NÚMERO DE LA ACTA CONSTITUTIVA</w:t>
+        <w:t>NÚMERO DE IDMEX DE LA INE DEL REPRESENTANTE LEGAL</w:t>
       </w:r>
     </w:p>
   </w:comment>
-  <w:comment w:id="29" w:author="Usuario" w:date="2025-03-27T15:46:00Z" w:initials="U">
+  <w:comment w:id="35" w:author="Usuario" w:date="2025-03-28T08:37:00Z" w:initials="U">
     <w:p>
       <w:pPr>
         <w:pStyle w:val="CommentText"/>
@@ -15360,7 +15580,7 @@
         <w:annotationRef/>
       </w:r>
       <w:r>
-        <w:t>DEMARCACIÓN NOTARIAL DONDE SE PROTOCOLIZA EL ACTA CONSTITUTIVA</w:t>
+        <w:t>RFC DE LA PERSONA MORAL CONTRATADA</w:t>
       </w:r>
     </w:p>
     <w:p>
@@ -15369,7 +15589,7 @@
       </w:pPr>
     </w:p>
   </w:comment>
-  <w:comment w:id="30" w:author="Usuario" w:date="2025-03-27T15:46:00Z" w:initials="U">
+  <w:comment w:id="36" w:author="Usuario" w:date="2025-03-27T15:48:00Z" w:initials="U">
     <w:p>
       <w:pPr>
         <w:pStyle w:val="CommentText"/>
@@ -15381,7 +15601,7 @@
         <w:annotationRef/>
       </w:r>
       <w:r>
-        <w:t>APODERADO LEGAL DE LA PERSONA MORAL</w:t>
+        <w:t>DOMICILIO DE LA PERSONA MORAL</w:t>
       </w:r>
     </w:p>
     <w:p>
@@ -15390,7 +15610,7 @@
       </w:pPr>
     </w:p>
   </w:comment>
-  <w:comment w:id="31" w:author="Usuario" w:date="2025-03-28T08:58:00Z" w:initials="U">
+  <w:comment w:id="37" w:author="Usuario" w:date="2025-03-27T12:44:00Z" w:initials="U">
     <w:p>
       <w:pPr>
         <w:pStyle w:val="CommentText"/>
@@ -15402,143 +15622,8 @@
         <w:annotationRef/>
       </w:r>
       <w:r>
-        <w:t>NOMBRE DEL APODERADO LEGAL DE LA PERSONA MORAL</w:t>
-      </w:r>
-    </w:p>
-    <w:p>
-      <w:pPr>
-        <w:pStyle w:val="CommentText"/>
-      </w:pPr>
-    </w:p>
-  </w:comment>
-  <w:comment w:id="32" w:author="Usuario" w:date="2025-03-28T08:58:00Z" w:initials="U">
-    <w:p>
-      <w:pPr>
-        <w:pStyle w:val="CommentText"/>
-      </w:pPr>
-      <w:r>
-        <w:rPr>
-          <w:rStyle w:val="CommentReference"/>
-        </w:rPr>
-        <w:annotationRef/>
-      </w:r>
-      <w:r>
-        <w:t>NÚMERO DE LA ESCRITURA PÚBLICA DEL PODER GENERAL</w:t>
-      </w:r>
-    </w:p>
-  </w:comment>
-  <w:comment w:id="33" w:author="Usuario" w:date="2025-03-28T08:59:00Z" w:initials="U">
-    <w:p>
-      <w:pPr>
-        <w:pStyle w:val="CommentText"/>
-      </w:pPr>
-      <w:r>
-        <w:rPr>
-          <w:rStyle w:val="CommentReference"/>
-        </w:rPr>
-        <w:annotationRef/>
-      </w:r>
-      <w:r>
-        <w:t>FECHA DE LA ESCRITURA PÚBLICA DEL PODER GENERAL</w:t>
-      </w:r>
-    </w:p>
-  </w:comment>
-  <w:comment w:id="34" w:author="Usuario" w:date="2025-03-28T08:59:00Z" w:initials="U">
-    <w:p>
-      <w:pPr>
-        <w:pStyle w:val="CommentText"/>
-      </w:pPr>
-      <w:r>
-        <w:rPr>
-          <w:rStyle w:val="CommentReference"/>
-        </w:rPr>
-        <w:annotationRef/>
-      </w:r>
-      <w:r>
-        <w:t>NOMBRE DEL LICENCIADO QUE PROTOCOLIZA LA ESCRITURA PÚBLICA DEL PODER GENERAL</w:t>
-      </w:r>
-    </w:p>
-  </w:comment>
-  <w:comment w:id="35" w:author="Usuario" w:date="2025-03-28T09:00:00Z" w:initials="U">
-    <w:p>
-      <w:pPr>
-        <w:pStyle w:val="CommentText"/>
-      </w:pPr>
-      <w:r>
-        <w:rPr>
-          <w:rStyle w:val="CommentReference"/>
-        </w:rPr>
-        <w:annotationRef/>
-      </w:r>
-      <w:r>
-        <w:t xml:space="preserve">NÚMERO DE LA </w:t>
-      </w:r>
-      <w:proofErr w:type="gramStart"/>
-      <w:r>
-        <w:t>NOTARÍA  EN</w:t>
-      </w:r>
-      <w:proofErr w:type="gramEnd"/>
-      <w:r>
-        <w:t xml:space="preserve"> DONDE SE PROTOCOLIZA LA ESCRITURA PÚBLICA DEL PODER GENERAL</w:t>
-      </w:r>
-    </w:p>
-  </w:comment>
-  <w:comment w:id="36" w:author="Usuario" w:date="2025-03-28T08:36:00Z" w:initials="U">
-    <w:p>
-      <w:pPr>
-        <w:pStyle w:val="CommentText"/>
-      </w:pPr>
-      <w:r>
-        <w:rPr>
-          <w:rStyle w:val="CommentReference"/>
-        </w:rPr>
-        <w:annotationRef/>
-      </w:r>
-      <w:r>
-        <w:t>NÚMERO DE IDMEX DE LA INE DEL REPRESENTANTE LEGAL</w:t>
-      </w:r>
-    </w:p>
-  </w:comment>
-  <w:comment w:id="37" w:author="Usuario" w:date="2025-03-28T08:37:00Z" w:initials="U">
-    <w:p>
-      <w:pPr>
-        <w:pStyle w:val="CommentText"/>
-      </w:pPr>
-      <w:r>
-        <w:rPr>
-          <w:rStyle w:val="CommentReference"/>
-        </w:rPr>
-        <w:annotationRef/>
-      </w:r>
-      <w:r>
-        <w:t>RFC DE LA PERSONA MORAL CONTRATADA</w:t>
-      </w:r>
-    </w:p>
-    <w:p>
-      <w:pPr>
-        <w:pStyle w:val="CommentText"/>
-      </w:pPr>
-    </w:p>
-  </w:comment>
-  <w:comment w:id="38" w:author="Usuario" w:date="2025-03-27T15:48:00Z" w:initials="U">
-    <w:p>
-      <w:pPr>
-        <w:pStyle w:val="CommentText"/>
-      </w:pPr>
-      <w:r>
-        <w:rPr>
-          <w:rStyle w:val="CommentReference"/>
-        </w:rPr>
-        <w:annotationRef/>
-      </w:r>
-      <w:r>
-        <w:t>DOMICILIO DE LA PERSONA MORAL</w:t>
-      </w:r>
-    </w:p>
-    <w:p>
-      <w:pPr>
-        <w:pStyle w:val="CommentText"/>
-      </w:pPr>
+        <w:t>DESCRIPCIÓN DE LA ADQUISICIÓN QUE SE VA A CONTRATAR</w:t>
+      </w:r>
     </w:p>
   </w:comment>
   <w:comment w:id="39" w:author="Usuario" w:date="2025-03-27T12:44:00Z" w:initials="U">
@@ -15557,7 +15642,7 @@
       </w:r>
     </w:p>
   </w:comment>
-  <w:comment w:id="41" w:author="Usuario" w:date="2025-03-27T12:44:00Z" w:initials="U">
+  <w:comment w:id="38" w:author="Usuario" w:date="2025-03-27T12:52:00Z" w:initials="U">
     <w:p>
       <w:pPr>
         <w:pStyle w:val="CommentText"/>
@@ -15569,11 +15654,11 @@
         <w:annotationRef/>
       </w:r>
       <w:r>
-        <w:t>DESCRIPCIÓN DE LA ADQUISICIÓN QUE SE VA A CONTRATAR</w:t>
+        <w:t>DESCRIPCIÓN DEL OBJETO DEL CONTRATO Y DE LA ADQUISICIÓN QUE SE VA A CONTRATAR</w:t>
       </w:r>
     </w:p>
   </w:comment>
-  <w:comment w:id="40" w:author="Usuario" w:date="2025-03-27T12:52:00Z" w:initials="U">
+  <w:comment w:id="40" w:author="Usuario" w:date="2025-03-27T12:55:00Z" w:initials="U">
     <w:p>
       <w:pPr>
         <w:pStyle w:val="CommentText"/>
@@ -15585,11 +15670,11 @@
         <w:annotationRef/>
       </w:r>
       <w:r>
-        <w:t>DESCRIPCIÓN DEL OBJETO DEL CONTRATO Y DE LA ADQUISICIÓN QUE SE VA A CONTRATAR</w:t>
+        <w:t>FECHA DE INICIO Y DE TERMINACIÓN DEL CONTRATO</w:t>
       </w:r>
     </w:p>
   </w:comment>
-  <w:comment w:id="42" w:author="Usuario" w:date="2025-03-27T12:55:00Z" w:initials="U">
+  <w:comment w:id="41" w:author="Usuario" w:date="2025-03-27T13:02:00Z" w:initials="U">
     <w:p>
       <w:pPr>
         <w:pStyle w:val="CommentText"/>
@@ -15601,11 +15686,11 @@
         <w:annotationRef/>
       </w:r>
       <w:r>
-        <w:t>FECHA DE INICIO Y DE TERMINACIÓN DEL CONTRATO</w:t>
+        <w:t>MONTO MINIMO DE LA CONTRATACIÓN CON TODOS LOS IMPUESTOS INCLUÍDOS</w:t>
       </w:r>
     </w:p>
   </w:comment>
-  <w:comment w:id="43" w:author="Usuario" w:date="2025-03-27T13:02:00Z" w:initials="U">
+  <w:comment w:id="42" w:author="Usuario" w:date="2025-03-27T13:03:00Z" w:initials="U">
     <w:p>
       <w:pPr>
         <w:pStyle w:val="CommentText"/>
@@ -15617,11 +15702,16 @@
         <w:annotationRef/>
       </w:r>
       <w:r>
-        <w:t>MONTO MINIMO DE LA CONTRATACIÓN CON TODOS LOS IMPUESTOS INCLUÍDOS</w:t>
-      </w:r>
+        <w:t>MONTO MÁXIMO DE LA CONTRATACIÓN CON TODOS LOS IMPUESTOS INCLUÍDOS</w:t>
+      </w:r>
+    </w:p>
+    <w:p>
+      <w:pPr>
+        <w:pStyle w:val="CommentText"/>
+      </w:pPr>
     </w:p>
   </w:comment>
-  <w:comment w:id="44" w:author="Usuario" w:date="2025-03-27T13:03:00Z" w:initials="U">
+  <w:comment w:id="43" w:author="Usuario" w:date="2025-03-27T13:04:00Z" w:initials="U">
     <w:p>
       <w:pPr>
         <w:pStyle w:val="CommentText"/>
@@ -15633,16 +15723,38 @@
         <w:annotationRef/>
       </w:r>
       <w:r>
-        <w:t>MONTO MÁXIMO DE LA CONTRATACIÓN CON TODOS LOS IMPUESTOS INCLUÍDOS</w:t>
-      </w:r>
-    </w:p>
+        <w:t>GARANTÍA DE CUMPLIMIENTO POR EL 10% DEL MONTO MÁXIMO DEL CONTRATO ANTES DEL IMPUESTO IVA.</w:t>
+      </w:r>
+    </w:p>
+  </w:comment>
+  <w:comment w:id="44" w:author="Usuario" w:date="2025-03-27T13:05:00Z" w:initials="U">
     <w:p>
       <w:pPr>
         <w:pStyle w:val="CommentText"/>
       </w:pPr>
+      <w:r>
+        <w:rPr>
+          <w:rStyle w:val="CommentReference"/>
+        </w:rPr>
+        <w:annotationRef/>
+      </w:r>
+      <w:r>
+        <w:rPr>
+          <w:rStyle w:val="CommentReference"/>
+        </w:rPr>
+        <w:annotationRef/>
+      </w:r>
+      <w:r>
+        <w:t>GARANTÍA DE VICIOS OCULTOS POR EL 10% DEL MONTO MÁXIMO DEL CONTRATO ANTES DEL IMPUESTO IVA.</w:t>
+      </w:r>
+    </w:p>
+    <w:p>
+      <w:pPr>
+        <w:pStyle w:val="CommentText"/>
+      </w:pPr>
     </w:p>
   </w:comment>
-  <w:comment w:id="45" w:author="Usuario" w:date="2025-03-27T13:04:00Z" w:initials="U">
+  <w:comment w:id="45" w:author="Usuario" w:date="2025-03-27T13:06:00Z" w:initials="U">
     <w:p>
       <w:pPr>
         <w:pStyle w:val="CommentText"/>
@@ -15654,11 +15766,11 @@
         <w:annotationRef/>
       </w:r>
       <w:r>
-        <w:t>GARANTÍA DE CUMPLIMIENTO POR EL 10% DEL MONTO MÁXIMO DEL CONTRATO ANTES DEL IMPUESTO IVA.</w:t>
+        <w:t>NÚMERO TOTAL DE HOJAS QUE CONFORMAN EL DOCUMENTO</w:t>
       </w:r>
     </w:p>
   </w:comment>
-  <w:comment w:id="46" w:author="Usuario" w:date="2025-03-27T13:05:00Z" w:initials="U">
+  <w:comment w:id="46" w:author="Usuario" w:date="2025-03-27T13:07:00Z" w:initials="U">
     <w:p>
       <w:pPr>
         <w:pStyle w:val="CommentText"/>
@@ -15670,22 +15782,43 @@
         <w:annotationRef/>
       </w:r>
       <w:r>
+        <w:t>FECHA DE INCIIO DEL CONTRATO</w:t>
+      </w:r>
+    </w:p>
+  </w:comment>
+  <w:comment w:id="47" w:author="Usuario" w:date="2025-03-27T14:55:00Z" w:initials="U">
+    <w:p>
+      <w:pPr>
+        <w:pStyle w:val="CommentText"/>
+      </w:pPr>
+      <w:r>
         <w:rPr>
           <w:rStyle w:val="CommentReference"/>
         </w:rPr>
         <w:annotationRef/>
       </w:r>
       <w:r>
-        <w:t>GARANTÍA DE VICIOS OCULTOS POR EL 10% DEL MONTO MÁXIMO DEL CONTRATO ANTES DEL IMPUESTO IVA.</w:t>
-      </w:r>
-    </w:p>
+        <w:t>DATOS QUE NO SE MODIFICAN</w:t>
+      </w:r>
+    </w:p>
+  </w:comment>
+  <w:comment w:id="48" w:author="Usuario" w:date="2025-03-27T14:55:00Z" w:initials="U">
     <w:p>
       <w:pPr>
         <w:pStyle w:val="CommentText"/>
       </w:pPr>
+      <w:r>
+        <w:rPr>
+          <w:rStyle w:val="CommentReference"/>
+        </w:rPr>
+        <w:annotationRef/>
+      </w:r>
+      <w:r>
+        <w:t>DATOS QUE NO SE MODIFICAN</w:t>
+      </w:r>
     </w:p>
   </w:comment>
-  <w:comment w:id="47" w:author="Usuario" w:date="2025-03-27T13:06:00Z" w:initials="U">
+  <w:comment w:id="49" w:author="Usuario" w:date="2025-03-27T13:08:00Z" w:initials="U">
     <w:p>
       <w:pPr>
         <w:pStyle w:val="CommentText"/>
@@ -15697,11 +15830,11 @@
         <w:annotationRef/>
       </w:r>
       <w:r>
-        <w:t>NÚMERO TOTAL DE HOJAS QUE CONFORMAN EL DOCUMENTO</w:t>
+        <w:t>NOMBRE Y CARGO DEL FUNCIONARIO PÚBLICO DEL ÁREA REQUIRIENTE</w:t>
       </w:r>
     </w:p>
   </w:comment>
-  <w:comment w:id="48" w:author="Usuario" w:date="2025-03-27T13:07:00Z" w:initials="U">
+  <w:comment w:id="50" w:author="Usuario" w:date="2025-03-27T13:07:00Z" w:initials="U">
     <w:p>
       <w:pPr>
         <w:pStyle w:val="CommentText"/>
@@ -15713,11 +15846,16 @@
         <w:annotationRef/>
       </w:r>
       <w:r>
-        <w:t>FECHA DE INCIIO DEL CONTRATO</w:t>
-      </w:r>
+        <w:t>NOMBRE DEL REPRESENTANTE LEGAL DE LA PERSONA MORAL O NOMBRE DE LA PERSONA FÍSICA CONTRATADA</w:t>
+      </w:r>
+    </w:p>
+    <w:p>
+      <w:pPr>
+        <w:pStyle w:val="CommentText"/>
+      </w:pPr>
     </w:p>
   </w:comment>
-  <w:comment w:id="49" w:author="Usuario" w:date="2025-03-27T14:55:00Z" w:initials="U">
+  <w:comment w:id="51" w:author="Usuario" w:date="2025-03-27T13:18:00Z" w:initials="U">
     <w:p>
       <w:pPr>
         <w:pStyle w:val="CommentText"/>
@@ -15729,11 +15867,11 @@
         <w:annotationRef/>
       </w:r>
       <w:r>
-        <w:t>DATOS QUE NO SE MODIFICAN</w:t>
+        <w:t>NOMBRE DEL CONTRATO</w:t>
       </w:r>
     </w:p>
   </w:comment>
-  <w:comment w:id="50" w:author="Usuario" w:date="2025-03-27T14:55:00Z" w:initials="U">
+  <w:comment w:id="52" w:author="Usuario" w:date="2025-03-27T13:18:00Z" w:initials="U">
     <w:p>
       <w:pPr>
         <w:pStyle w:val="CommentText"/>
@@ -15745,11 +15883,11 @@
         <w:annotationRef/>
       </w:r>
       <w:r>
-        <w:t>DATOS QUE NO SE MODIFICAN</w:t>
+        <w:t>NÚMERO DE PROCEDIMIENTO</w:t>
       </w:r>
     </w:p>
   </w:comment>
-  <w:comment w:id="51" w:author="Usuario" w:date="2025-03-27T13:08:00Z" w:initials="U">
+  <w:comment w:id="53" w:author="Usuario" w:date="2025-03-27T13:19:00Z" w:initials="U">
     <w:p>
       <w:pPr>
         <w:pStyle w:val="CommentText"/>
@@ -15761,11 +15899,16 @@
         <w:annotationRef/>
       </w:r>
       <w:r>
-        <w:t>NOMBRE Y CARGO DEL FUNCIONARIO PÚBLICO DEL ÁREA REQUIRIENTE</w:t>
-      </w:r>
+        <w:t>RAZÓN SOCIAL DE LA PERSONA MORAL O NOMBRE DE LA PERSONA FÍSICA CONTRATADA.</w:t>
+      </w:r>
+    </w:p>
+    <w:p>
+      <w:pPr>
+        <w:pStyle w:val="CommentText"/>
+      </w:pPr>
     </w:p>
   </w:comment>
-  <w:comment w:id="52" w:author="Usuario" w:date="2025-03-27T13:07:00Z" w:initials="U">
+  <w:comment w:id="54" w:author="Usuario" w:date="2025-03-27T13:16:00Z" w:initials="U">
     <w:p>
       <w:pPr>
         <w:pStyle w:val="CommentText"/>
@@ -15777,16 +15920,27 @@
         <w:annotationRef/>
       </w:r>
       <w:r>
-        <w:t>NOMBRE DEL REPRESENTANTE LEGAL DE LA PERSONA MORAL O NOMBRE DE LA PERSONA FÍSICA CONTRATADA</w:t>
-      </w:r>
-    </w:p>
+        <w:t>EL ANEXO 1 ES LA COTIZACIÓN DEL PROVEEDOR O PROVEEDORA, SE ADJUNTA ESCANEADA EN FORMATO IMAGEN</w:t>
+      </w:r>
+    </w:p>
+  </w:comment>
+  <w:comment w:id="55" w:author="Usuario" w:date="2025-03-27T13:18:00Z" w:initials="U">
     <w:p>
       <w:pPr>
         <w:pStyle w:val="CommentText"/>
       </w:pPr>
+      <w:r>
+        <w:rPr>
+          <w:rStyle w:val="CommentReference"/>
+        </w:rPr>
+        <w:annotationRef/>
+      </w:r>
+      <w:r>
+        <w:t>NOMBRE DEL CONTRATO</w:t>
+      </w:r>
     </w:p>
   </w:comment>
-  <w:comment w:id="53" w:author="Usuario" w:date="2025-03-27T13:18:00Z" w:initials="U">
+  <w:comment w:id="56" w:author="Usuario" w:date="2025-03-27T13:18:00Z" w:initials="U">
     <w:p>
       <w:pPr>
         <w:pStyle w:val="CommentText"/>
@@ -15798,197 +15952,112 @@
         <w:annotationRef/>
       </w:r>
       <w:r>
+        <w:t>NÚMERO DE PROCEDIMIENTO</w:t>
+      </w:r>
+    </w:p>
+  </w:comment>
+  <w:comment w:id="57" w:author="Usuario" w:date="2025-03-27T13:19:00Z" w:initials="U">
+    <w:p>
+      <w:pPr>
+        <w:pStyle w:val="CommentText"/>
+      </w:pPr>
+      <w:r>
+        <w:rPr>
+          <w:rStyle w:val="CommentReference"/>
+        </w:rPr>
+        <w:annotationRef/>
+      </w:r>
+      <w:r>
+        <w:t>RAZÓN SOCIAL DE LA PERSONA MORAL O NOMBRE DE LA PERSONA FÍSICA CONTRATADA.</w:t>
+      </w:r>
+    </w:p>
+    <w:p>
+      <w:pPr>
+        <w:pStyle w:val="CommentText"/>
+      </w:pPr>
+    </w:p>
+  </w:comment>
+  <w:comment w:id="58" w:author="Usuario" w:date="2025-03-27T13:16:00Z" w:initials="U">
+    <w:p>
+      <w:pPr>
+        <w:pStyle w:val="CommentText"/>
+      </w:pPr>
+      <w:r>
+        <w:rPr>
+          <w:rStyle w:val="CommentReference"/>
+        </w:rPr>
+        <w:annotationRef/>
+      </w:r>
+      <w:r>
+        <w:t xml:space="preserve">EL ANEXO 2 ES LA SUFICIENCIA PRESUPUESTAL, SE ADJUNTA ESCANEADA EN FORMATO IMAGEN </w:t>
+      </w:r>
+    </w:p>
+  </w:comment>
+  <w:comment w:id="59" w:author="Usuario" w:date="2025-03-27T13:18:00Z" w:initials="U">
+    <w:p>
+      <w:pPr>
+        <w:pStyle w:val="CommentText"/>
+      </w:pPr>
+      <w:r>
+        <w:rPr>
+          <w:rStyle w:val="CommentReference"/>
+        </w:rPr>
+        <w:annotationRef/>
+      </w:r>
+      <w:r>
+        <w:t>DATOS DE LA SUFICIENCIA PRESUPUESTAL</w:t>
+      </w:r>
+    </w:p>
+  </w:comment>
+  <w:comment w:id="60" w:author="Usuario" w:date="2025-03-27T13:20:00Z" w:initials="U">
+    <w:p>
+      <w:pPr>
+        <w:pStyle w:val="CommentText"/>
+      </w:pPr>
+      <w:r>
+        <w:rPr>
+          <w:rStyle w:val="CommentReference"/>
+        </w:rPr>
+        <w:annotationRef/>
+      </w:r>
+      <w:r>
+        <w:t>ANEXO 3 DATOS BANCARIOS DEL PROVEEDOR O PROVEEDORA, SE ADJUNTA ESCANEADA EN FORMATO IMAGEN</w:t>
+      </w:r>
+    </w:p>
+  </w:comment>
+  <w:comment w:id="61" w:author="Usuario" w:date="2025-03-27T13:21:00Z" w:initials="U">
+    <w:p>
+      <w:pPr>
+        <w:pStyle w:val="CommentText"/>
+      </w:pPr>
+      <w:r>
+        <w:rPr>
+          <w:rStyle w:val="CommentReference"/>
+        </w:rPr>
+        <w:annotationRef/>
+      </w:r>
+      <w:r>
+        <w:t>ANEXO 4 SUFICIENCIA PRESUPUESTAL APROBADA, SE ADJUNTA ESCANEADA EN FORMATO IMAGEN</w:t>
+      </w:r>
+    </w:p>
+  </w:comment>
+  <w:comment w:id="62" w:author="Usuario" w:date="2025-03-27T13:22:00Z" w:initials="U">
+    <w:p>
+      <w:pPr>
+        <w:pStyle w:val="CommentText"/>
+      </w:pPr>
+      <w:r>
+        <w:rPr>
+          <w:rStyle w:val="CommentReference"/>
+        </w:rPr>
+        <w:annotationRef/>
+      </w:r>
+      <w:r>
         <w:t>NOMBRE DEL CONTRATO</w:t>
       </w:r>
     </w:p>
   </w:comment>
-  <w:comment w:id="54" w:author="Usuario" w:date="2025-03-27T13:18:00Z" w:initials="U">
-    <w:p>
-      <w:pPr>
-        <w:pStyle w:val="CommentText"/>
-      </w:pPr>
-      <w:r>
-        <w:rPr>
-          <w:rStyle w:val="CommentReference"/>
-        </w:rPr>
-        <w:annotationRef/>
-      </w:r>
-      <w:r>
-        <w:t>NÚMERO DE PROCEDIMIENTO</w:t>
-      </w:r>
-    </w:p>
-  </w:comment>
-  <w:comment w:id="55" w:author="Usuario" w:date="2025-03-27T13:19:00Z" w:initials="U">
-    <w:p>
-      <w:pPr>
-        <w:pStyle w:val="CommentText"/>
-      </w:pPr>
-      <w:r>
-        <w:rPr>
-          <w:rStyle w:val="CommentReference"/>
-        </w:rPr>
-        <w:annotationRef/>
-      </w:r>
-      <w:r>
-        <w:t>RAZÓN SOCIAL DE LA PERSONA MORAL O NOMBRE DE LA PERSONA FÍSICA CONTRATADA.</w:t>
-      </w:r>
-    </w:p>
-    <w:p>
-      <w:pPr>
-        <w:pStyle w:val="CommentText"/>
-      </w:pPr>
-    </w:p>
-  </w:comment>
-  <w:comment w:id="56" w:author="Usuario" w:date="2025-03-27T13:16:00Z" w:initials="U">
-    <w:p>
-      <w:pPr>
-        <w:pStyle w:val="CommentText"/>
-      </w:pPr>
-      <w:r>
-        <w:rPr>
-          <w:rStyle w:val="CommentReference"/>
-        </w:rPr>
-        <w:annotationRef/>
-      </w:r>
-      <w:r>
-        <w:t>EL ANEXO 1 ES LA COTIZACIÓN DEL PROVEEDOR O PROVEEDORA, SE ADJUNTA ESCANEADA EN FORMATO IMAGEN</w:t>
-      </w:r>
-    </w:p>
-  </w:comment>
-  <w:comment w:id="57" w:author="Usuario" w:date="2025-03-27T13:18:00Z" w:initials="U">
-    <w:p>
-      <w:pPr>
-        <w:pStyle w:val="CommentText"/>
-      </w:pPr>
-      <w:r>
-        <w:rPr>
-          <w:rStyle w:val="CommentReference"/>
-        </w:rPr>
-        <w:annotationRef/>
-      </w:r>
-      <w:r>
-        <w:t>NOMBRE DEL CONTRATO</w:t>
-      </w:r>
-    </w:p>
-  </w:comment>
-  <w:comment w:id="58" w:author="Usuario" w:date="2025-03-27T13:18:00Z" w:initials="U">
-    <w:p>
-      <w:pPr>
-        <w:pStyle w:val="CommentText"/>
-      </w:pPr>
-      <w:r>
-        <w:rPr>
-          <w:rStyle w:val="CommentReference"/>
-        </w:rPr>
-        <w:annotationRef/>
-      </w:r>
-      <w:r>
-        <w:t>NÚMERO DE PROCEDIMIENTO</w:t>
-      </w:r>
-    </w:p>
-  </w:comment>
-  <w:comment w:id="59" w:author="Usuario" w:date="2025-03-27T13:19:00Z" w:initials="U">
-    <w:p>
-      <w:pPr>
-        <w:pStyle w:val="CommentText"/>
-      </w:pPr>
-      <w:r>
-        <w:rPr>
-          <w:rStyle w:val="CommentReference"/>
-        </w:rPr>
-        <w:annotationRef/>
-      </w:r>
-      <w:r>
-        <w:t>RAZÓN SOCIAL DE LA PERSONA MORAL O NOMBRE DE LA PERSONA FÍSICA CONTRATADA.</w:t>
-      </w:r>
-    </w:p>
-    <w:p>
-      <w:pPr>
-        <w:pStyle w:val="CommentText"/>
-      </w:pPr>
-    </w:p>
-  </w:comment>
-  <w:comment w:id="60" w:author="Usuario" w:date="2025-03-27T13:16:00Z" w:initials="U">
-    <w:p>
-      <w:pPr>
-        <w:pStyle w:val="CommentText"/>
-      </w:pPr>
-      <w:r>
-        <w:rPr>
-          <w:rStyle w:val="CommentReference"/>
-        </w:rPr>
-        <w:annotationRef/>
-      </w:r>
-      <w:r>
-        <w:t xml:space="preserve">EL ANEXO 2 ES LA SUFICIENCIA PRESUPUESTAL, SE ADJUNTA ESCANEADA EN FORMATO IMAGEN </w:t>
-      </w:r>
-    </w:p>
-  </w:comment>
-  <w:comment w:id="61" w:author="Usuario" w:date="2025-03-27T13:18:00Z" w:initials="U">
-    <w:p>
-      <w:pPr>
-        <w:pStyle w:val="CommentText"/>
-      </w:pPr>
-      <w:r>
-        <w:rPr>
-          <w:rStyle w:val="CommentReference"/>
-        </w:rPr>
-        <w:annotationRef/>
-      </w:r>
-      <w:r>
-        <w:t>DATOS DE LA SUFICIENCIA PRESUPUESTAL</w:t>
-      </w:r>
-    </w:p>
-  </w:comment>
-  <w:comment w:id="62" w:author="Usuario" w:date="2025-03-27T13:20:00Z" w:initials="U">
-    <w:p>
-      <w:pPr>
-        <w:pStyle w:val="CommentText"/>
-      </w:pPr>
-      <w:r>
-        <w:rPr>
-          <w:rStyle w:val="CommentReference"/>
-        </w:rPr>
-        <w:annotationRef/>
-      </w:r>
-      <w:r>
-        <w:t>ANEXO 3 DATOS BANCARIOS DEL PROVEEDOR O PROVEEDORA, SE ADJUNTA ESCANEADA EN FORMATO IMAGEN</w:t>
-      </w:r>
-    </w:p>
-  </w:comment>
-  <w:comment w:id="63" w:author="Usuario" w:date="2025-03-27T13:21:00Z" w:initials="U">
-    <w:p>
-      <w:pPr>
-        <w:pStyle w:val="CommentText"/>
-      </w:pPr>
-      <w:r>
-        <w:rPr>
-          <w:rStyle w:val="CommentReference"/>
-        </w:rPr>
-        <w:annotationRef/>
-      </w:r>
-      <w:r>
-        <w:t>ANEXO 4 SUFICIENCIA PRESUPUESTAL APROBADA, SE ADJUNTA ESCANEADA EN FORMATO IMAGEN</w:t>
-      </w:r>
-    </w:p>
-  </w:comment>
-  <w:comment w:id="64" w:author="Usuario" w:date="2025-03-27T13:22:00Z" w:initials="U">
-    <w:p>
-      <w:pPr>
-        <w:pStyle w:val="CommentText"/>
-      </w:pPr>
-      <w:r>
-        <w:rPr>
-          <w:rStyle w:val="CommentReference"/>
-        </w:rPr>
-        <w:annotationRef/>
-      </w:r>
-      <w:r>
-        <w:t>NOMBRE DEL CONTRATO</w:t>
-      </w:r>
-    </w:p>
-  </w:comment>
-  <w:comment w:id="65" w:author="Usuario" w:date="2025-03-27T13:22:00Z" w:initials="U">
+  <w:comment w:id="63" w:author="Usuario" w:date="2025-03-27T13:22:00Z" w:initials="U">
     <w:p>
       <w:pPr>
         <w:pStyle w:val="CommentText"/>
@@ -16024,8 +16093,6 @@
   <w15:commentEx w15:paraId="6CA84F18" w15:done="0"/>
   <w15:commentEx w15:paraId="18AD211C" w15:done="0"/>
   <w15:commentEx w15:paraId="1CCB9357" w15:done="0"/>
-  <w15:commentEx w15:paraId="52D3D915" w15:done="0"/>
-  <w15:commentEx w15:paraId="4B608441" w15:done="0"/>
   <w15:commentEx w15:paraId="4FA30640" w15:done="0"/>
   <w15:commentEx w15:paraId="2E9CDF89" w15:done="0"/>
   <w15:commentEx w15:paraId="31B506ED" w15:done="0"/>
@@ -16093,8 +16160,6 @@
   <w16cid:commentId w16cid:paraId="6CA84F18" w16cid:durableId="6CA84F18"/>
   <w16cid:commentId w16cid:paraId="18AD211C" w16cid:durableId="18AD211C"/>
   <w16cid:commentId w16cid:paraId="1CCB9357" w16cid:durableId="1CCB9357"/>
-  <w16cid:commentId w16cid:paraId="52D3D915" w16cid:durableId="52D3D915"/>
-  <w16cid:commentId w16cid:paraId="4B608441" w16cid:durableId="4B608441"/>
   <w16cid:commentId w16cid:paraId="4FA30640" w16cid:durableId="4FA30640"/>
   <w16cid:commentId w16cid:paraId="2E9CDF89" w16cid:durableId="2E9CDF89"/>
   <w16cid:commentId w16cid:paraId="31B506ED" w16cid:durableId="31B506ED"/>

</xml_diff>